<commit_message>
Remove im-memory H2 database and replace it by MySQL
</commit_message>
<xml_diff>
--- a/SpringInActionDoc/PartI_FoundationalSpring/5.docx
+++ b/SpringInActionDoc/PartI_FoundationalSpring/5.docx
@@ -1425,27 +1425,26 @@
           <w:sz w:val="40"/>
           <w:szCs w:val="40"/>
         </w:rPr>
-        <w:t>-Define repository interface:</w:t>
-      </w:r>
-    </w:p>
-    <w:p>
-      <w:pPr>
-        <w:rPr>
-          <w:sz w:val="40"/>
-          <w:szCs w:val="40"/>
-        </w:rPr>
-      </w:pPr>
-      <w:r>
-        <w:rPr>
-          <w:noProof/>
+        <w:t>-Note: When you want to use database like MySQL, add this:</w:t>
+      </w:r>
+    </w:p>
+    <w:p>
+      <w:pPr>
+        <w:rPr>
+          <w:sz w:val="40"/>
+          <w:szCs w:val="40"/>
+        </w:rPr>
+      </w:pPr>
+      <w:r>
+        <w:rPr>
           <w:sz w:val="40"/>
           <w:szCs w:val="40"/>
         </w:rPr>
         <w:drawing>
-          <wp:inline distT="0" distB="0" distL="0" distR="0" wp14:anchorId="6974263E" wp14:editId="231F3B8D">
-            <wp:extent cx="4191363" cy="1127858"/>
+          <wp:inline distT="0" distB="0" distL="0" distR="0" wp14:anchorId="3E4C6A17" wp14:editId="43B1BB0C">
+            <wp:extent cx="1600339" cy="571550"/>
             <wp:effectExtent l="0" t="0" r="0" b="0"/>
-            <wp:docPr id="13" name="Picture 13"/>
+            <wp:docPr id="60" name="Picture 60"/>
             <wp:cNvGraphicFramePr>
               <a:graphicFrameLocks xmlns:a="http://schemas.openxmlformats.org/drawingml/2006/main" noChangeAspect="1"/>
             </wp:cNvGraphicFramePr>
@@ -1465,7 +1464,7 @@
                   <pic:spPr>
                     <a:xfrm>
                       <a:off x="0" y="0"/>
-                      <a:ext cx="4191363" cy="1127858"/>
+                      <a:ext cx="1600339" cy="571550"/>
                     </a:xfrm>
                     <a:prstGeom prst="rect">
                       <a:avLst/>
@@ -1477,50 +1476,37 @@
           </wp:inline>
         </w:drawing>
       </w:r>
-    </w:p>
-    <w:p>
-      <w:pPr>
-        <w:rPr>
-          <w:sz w:val="40"/>
-          <w:szCs w:val="40"/>
-        </w:rPr>
-      </w:pPr>
-      <w:r>
-        <w:rPr>
-          <w:sz w:val="40"/>
-          <w:szCs w:val="40"/>
-        </w:rPr>
-        <w:t>-Creating a user details service</w:t>
-      </w:r>
-    </w:p>
-    <w:p>
-      <w:pPr>
-        <w:rPr>
-          <w:sz w:val="40"/>
-          <w:szCs w:val="40"/>
-        </w:rPr>
-      </w:pPr>
-      <w:r>
-        <w:rPr>
-          <w:sz w:val="40"/>
-          <w:szCs w:val="40"/>
-        </w:rPr>
-        <w:t>+Custom user details service reads user information via a JPA repository:</w:t>
-      </w:r>
-    </w:p>
-    <w:p>
-      <w:pPr>
-        <w:rPr>
-          <w:sz w:val="40"/>
-          <w:szCs w:val="40"/>
-        </w:rPr>
-      </w:pPr>
-      <w:r>
-        <w:rPr>
-          <w:sz w:val="40"/>
-          <w:szCs w:val="40"/>
-        </w:rPr>
-        <w:t>+In SecurityConfig.java</w:t>
+      <w:bookmarkStart w:id="0" w:name="_GoBack"/>
+      <w:bookmarkEnd w:id="0"/>
+    </w:p>
+    <w:p>
+      <w:pPr>
+        <w:rPr>
+          <w:sz w:val="40"/>
+          <w:szCs w:val="40"/>
+        </w:rPr>
+      </w:pPr>
+      <w:r>
+        <w:rPr>
+          <w:sz w:val="40"/>
+          <w:szCs w:val="40"/>
+        </w:rPr>
+        <w:t>+It will create automatically tables from entities + table _seq.</w:t>
+      </w:r>
+    </w:p>
+    <w:p>
+      <w:pPr>
+        <w:rPr>
+          <w:sz w:val="40"/>
+          <w:szCs w:val="40"/>
+        </w:rPr>
+      </w:pPr>
+      <w:r>
+        <w:rPr>
+          <w:sz w:val="40"/>
+          <w:szCs w:val="40"/>
+        </w:rPr>
+        <w:t>-Define repository interface:</w:t>
       </w:r>
     </w:p>
     <w:p>
@@ -1537,10 +1523,10 @@
           <w:szCs w:val="40"/>
         </w:rPr>
         <w:drawing>
-          <wp:inline distT="0" distB="0" distL="0" distR="0" wp14:anchorId="3A1FD4FB" wp14:editId="5120390D">
-            <wp:extent cx="4717189" cy="1455546"/>
-            <wp:effectExtent l="0" t="0" r="7620" b="0"/>
-            <wp:docPr id="14" name="Picture 14"/>
+          <wp:inline distT="0" distB="0" distL="0" distR="0" wp14:anchorId="6974263E" wp14:editId="231F3B8D">
+            <wp:extent cx="4191363" cy="1127858"/>
+            <wp:effectExtent l="0" t="0" r="0" b="0"/>
+            <wp:docPr id="13" name="Picture 13"/>
             <wp:cNvGraphicFramePr>
               <a:graphicFrameLocks xmlns:a="http://schemas.openxmlformats.org/drawingml/2006/main" noChangeAspect="1"/>
             </wp:cNvGraphicFramePr>
@@ -1560,7 +1546,7 @@
                   <pic:spPr>
                     <a:xfrm>
                       <a:off x="0" y="0"/>
-                      <a:ext cx="4717189" cy="1455546"/>
+                      <a:ext cx="4191363" cy="1127858"/>
                     </a:xfrm>
                     <a:prstGeom prst="rect">
                       <a:avLst/>
@@ -1585,39 +1571,37 @@
           <w:sz w:val="40"/>
           <w:szCs w:val="40"/>
         </w:rPr>
-        <w:t>-Registering users</w:t>
-      </w:r>
-    </w:p>
-    <w:p>
-      <w:pPr>
-        <w:rPr>
-          <w:sz w:val="40"/>
-          <w:szCs w:val="40"/>
-        </w:rPr>
-      </w:pPr>
-      <w:r>
-        <w:rPr>
-          <w:sz w:val="40"/>
-          <w:szCs w:val="40"/>
-        </w:rPr>
-        <w:t>+</w:t>
-      </w:r>
-      <w:proofErr w:type="spellStart"/>
-      <w:r>
-        <w:rPr>
-          <w:b/>
-          <w:sz w:val="40"/>
-          <w:szCs w:val="40"/>
-        </w:rPr>
-        <w:t>RegistrationController</w:t>
-      </w:r>
-      <w:proofErr w:type="spellEnd"/>
-      <w:r>
-        <w:rPr>
-          <w:sz w:val="40"/>
-          <w:szCs w:val="40"/>
-        </w:rPr>
-        <w:t>: process registration forms</w:t>
+        <w:t>-Creating a user details service</w:t>
+      </w:r>
+    </w:p>
+    <w:p>
+      <w:pPr>
+        <w:rPr>
+          <w:sz w:val="40"/>
+          <w:szCs w:val="40"/>
+        </w:rPr>
+      </w:pPr>
+      <w:r>
+        <w:rPr>
+          <w:sz w:val="40"/>
+          <w:szCs w:val="40"/>
+        </w:rPr>
+        <w:t>+Custom user details service reads user information via a JPA repository:</w:t>
+      </w:r>
+    </w:p>
+    <w:p>
+      <w:pPr>
+        <w:rPr>
+          <w:sz w:val="40"/>
+          <w:szCs w:val="40"/>
+        </w:rPr>
+      </w:pPr>
+      <w:r>
+        <w:rPr>
+          <w:sz w:val="40"/>
+          <w:szCs w:val="40"/>
+        </w:rPr>
+        <w:t>+In SecurityConfig.java</w:t>
       </w:r>
     </w:p>
     <w:p>
@@ -1633,12 +1617,11 @@
           <w:sz w:val="40"/>
           <w:szCs w:val="40"/>
         </w:rPr>
-        <w:lastRenderedPageBreak/>
         <w:drawing>
-          <wp:inline distT="0" distB="0" distL="0" distR="0" wp14:anchorId="428FD5A5" wp14:editId="4D0A855A">
-            <wp:extent cx="4465707" cy="1935648"/>
-            <wp:effectExtent l="0" t="0" r="0" b="7620"/>
-            <wp:docPr id="15" name="Picture 15"/>
+          <wp:inline distT="0" distB="0" distL="0" distR="0" wp14:anchorId="3A1FD4FB" wp14:editId="5120390D">
+            <wp:extent cx="4717189" cy="1455546"/>
+            <wp:effectExtent l="0" t="0" r="7620" b="0"/>
+            <wp:docPr id="14" name="Picture 14"/>
             <wp:cNvGraphicFramePr>
               <a:graphicFrameLocks xmlns:a="http://schemas.openxmlformats.org/drawingml/2006/main" noChangeAspect="1"/>
             </wp:cNvGraphicFramePr>
@@ -1658,7 +1641,7 @@
                   <pic:spPr>
                     <a:xfrm>
                       <a:off x="0" y="0"/>
-                      <a:ext cx="4465707" cy="1935648"/>
+                      <a:ext cx="4717189" cy="1455546"/>
                     </a:xfrm>
                     <a:prstGeom prst="rect">
                       <a:avLst/>
@@ -1680,15 +1663,63 @@
       </w:pPr>
       <w:r>
         <w:rPr>
+          <w:sz w:val="40"/>
+          <w:szCs w:val="40"/>
+        </w:rPr>
+        <w:lastRenderedPageBreak/>
+        <w:t>-Registering users</w:t>
+      </w:r>
+    </w:p>
+    <w:p>
+      <w:pPr>
+        <w:rPr>
+          <w:sz w:val="40"/>
+          <w:szCs w:val="40"/>
+        </w:rPr>
+      </w:pPr>
+      <w:r>
+        <w:rPr>
+          <w:sz w:val="40"/>
+          <w:szCs w:val="40"/>
+        </w:rPr>
+        <w:t>+</w:t>
+      </w:r>
+      <w:proofErr w:type="spellStart"/>
+      <w:r>
+        <w:rPr>
+          <w:b/>
+          <w:sz w:val="40"/>
+          <w:szCs w:val="40"/>
+        </w:rPr>
+        <w:t>RegistrationController</w:t>
+      </w:r>
+      <w:proofErr w:type="spellEnd"/>
+      <w:r>
+        <w:rPr>
+          <w:sz w:val="40"/>
+          <w:szCs w:val="40"/>
+        </w:rPr>
+        <w:t>: process registration forms</w:t>
+      </w:r>
+    </w:p>
+    <w:p>
+      <w:pPr>
+        <w:rPr>
+          <w:sz w:val="40"/>
+          <w:szCs w:val="40"/>
+        </w:rPr>
+      </w:pPr>
+      <w:r>
+        <w:rPr>
           <w:noProof/>
           <w:sz w:val="40"/>
           <w:szCs w:val="40"/>
         </w:rPr>
         <w:drawing>
-          <wp:inline distT="0" distB="0" distL="0" distR="0" wp14:anchorId="37081CC8" wp14:editId="66F60D12">
-            <wp:extent cx="3817951" cy="2118544"/>
-            <wp:effectExtent l="0" t="0" r="0" b="0"/>
-            <wp:docPr id="16" name="Picture 16"/>
+          <wp:inline distT="0" distB="0" distL="0" distR="0" wp14:anchorId="428FD5A5" wp14:editId="4D0A855A">
+            <wp:extent cx="4465707" cy="1935648"/>
+            <wp:effectExtent l="0" t="0" r="0" b="7620"/>
+            <wp:docPr id="15" name="Picture 15"/>
             <wp:cNvGraphicFramePr>
               <a:graphicFrameLocks xmlns:a="http://schemas.openxmlformats.org/drawingml/2006/main" noChangeAspect="1"/>
             </wp:cNvGraphicFramePr>
@@ -1708,7 +1739,7 @@
                   <pic:spPr>
                     <a:xfrm>
                       <a:off x="0" y="0"/>
-                      <a:ext cx="3817951" cy="2118544"/>
+                      <a:ext cx="4465707" cy="1935648"/>
                     </a:xfrm>
                     <a:prstGeom prst="rect">
                       <a:avLst/>
@@ -1730,39 +1761,15 @@
       </w:pPr>
       <w:r>
         <w:rPr>
-          <w:sz w:val="40"/>
-          <w:szCs w:val="40"/>
-        </w:rPr>
-        <w:t>-</w:t>
-      </w:r>
-      <w:proofErr w:type="spellStart"/>
-      <w:r>
-        <w:rPr>
-          <w:sz w:val="40"/>
-          <w:szCs w:val="40"/>
-        </w:rPr>
-        <w:t>registration.form</w:t>
-      </w:r>
-      <w:proofErr w:type="spellEnd"/>
-    </w:p>
-    <w:p>
-      <w:pPr>
-        <w:rPr>
-          <w:sz w:val="40"/>
-          <w:szCs w:val="40"/>
-        </w:rPr>
-      </w:pPr>
-      <w:r>
-        <w:rPr>
           <w:noProof/>
           <w:sz w:val="40"/>
           <w:szCs w:val="40"/>
         </w:rPr>
         <w:drawing>
-          <wp:inline distT="0" distB="0" distL="0" distR="0" wp14:anchorId="75C12988" wp14:editId="787284A0">
-            <wp:extent cx="3878916" cy="3231160"/>
-            <wp:effectExtent l="0" t="0" r="7620" b="7620"/>
-            <wp:docPr id="17" name="Picture 17"/>
+          <wp:inline distT="0" distB="0" distL="0" distR="0" wp14:anchorId="37081CC8" wp14:editId="66F60D12">
+            <wp:extent cx="3817951" cy="2118544"/>
+            <wp:effectExtent l="0" t="0" r="0" b="0"/>
+            <wp:docPr id="16" name="Picture 16"/>
             <wp:cNvGraphicFramePr>
               <a:graphicFrameLocks xmlns:a="http://schemas.openxmlformats.org/drawingml/2006/main" noChangeAspect="1"/>
             </wp:cNvGraphicFramePr>
@@ -1782,7 +1789,7 @@
                   <pic:spPr>
                     <a:xfrm>
                       <a:off x="0" y="0"/>
-                      <a:ext cx="3878916" cy="3231160"/>
+                      <a:ext cx="3817951" cy="2118544"/>
                     </a:xfrm>
                     <a:prstGeom prst="rect">
                       <a:avLst/>
@@ -1804,16 +1811,40 @@
       </w:pPr>
       <w:r>
         <w:rPr>
+          <w:sz w:val="40"/>
+          <w:szCs w:val="40"/>
+        </w:rPr>
+        <w:t>-</w:t>
+      </w:r>
+      <w:proofErr w:type="spellStart"/>
+      <w:r>
+        <w:rPr>
+          <w:sz w:val="40"/>
+          <w:szCs w:val="40"/>
+        </w:rPr>
+        <w:t>registration.form</w:t>
+      </w:r>
+      <w:proofErr w:type="spellEnd"/>
+    </w:p>
+    <w:p>
+      <w:pPr>
+        <w:rPr>
+          <w:sz w:val="40"/>
+          <w:szCs w:val="40"/>
+        </w:rPr>
+      </w:pPr>
+      <w:r>
+        <w:rPr>
           <w:noProof/>
           <w:sz w:val="40"/>
           <w:szCs w:val="40"/>
         </w:rPr>
         <w:lastRenderedPageBreak/>
         <w:drawing>
-          <wp:inline distT="0" distB="0" distL="0" distR="0" wp14:anchorId="0F43B93A" wp14:editId="473EA9D0">
-            <wp:extent cx="2530059" cy="2004234"/>
-            <wp:effectExtent l="0" t="0" r="3810" b="0"/>
-            <wp:docPr id="18" name="Picture 18"/>
+          <wp:inline distT="0" distB="0" distL="0" distR="0" wp14:anchorId="75C12988" wp14:editId="787284A0">
+            <wp:extent cx="3878916" cy="3231160"/>
+            <wp:effectExtent l="0" t="0" r="7620" b="7620"/>
+            <wp:docPr id="17" name="Picture 17"/>
             <wp:cNvGraphicFramePr>
               <a:graphicFrameLocks xmlns:a="http://schemas.openxmlformats.org/drawingml/2006/main" noChangeAspect="1"/>
             </wp:cNvGraphicFramePr>
@@ -1833,7 +1864,7 @@
                   <pic:spPr>
                     <a:xfrm>
                       <a:off x="0" y="0"/>
-                      <a:ext cx="2530059" cy="2004234"/>
+                      <a:ext cx="3878916" cy="3231160"/>
                     </a:xfrm>
                     <a:prstGeom prst="rect">
                       <a:avLst/>
@@ -1860,10 +1891,10 @@
           <w:szCs w:val="40"/>
         </w:rPr>
         <w:drawing>
-          <wp:inline distT="0" distB="0" distL="0" distR="0" wp14:anchorId="3EE79231" wp14:editId="1F56BCBE">
-            <wp:extent cx="640135" cy="251482"/>
-            <wp:effectExtent l="0" t="0" r="7620" b="0"/>
-            <wp:docPr id="19" name="Picture 19"/>
+          <wp:inline distT="0" distB="0" distL="0" distR="0" wp14:anchorId="0F43B93A" wp14:editId="473EA9D0">
+            <wp:extent cx="2530059" cy="2004234"/>
+            <wp:effectExtent l="0" t="0" r="3810" b="0"/>
+            <wp:docPr id="18" name="Picture 18"/>
             <wp:cNvGraphicFramePr>
               <a:graphicFrameLocks xmlns:a="http://schemas.openxmlformats.org/drawingml/2006/main" noChangeAspect="1"/>
             </wp:cNvGraphicFramePr>
@@ -1883,7 +1914,7 @@
                   <pic:spPr>
                     <a:xfrm>
                       <a:off x="0" y="0"/>
-                      <a:ext cx="640135" cy="251482"/>
+                      <a:ext cx="2530059" cy="2004234"/>
                     </a:xfrm>
                     <a:prstGeom prst="rect">
                       <a:avLst/>
@@ -1905,89 +1936,15 @@
       </w:pPr>
       <w:r>
         <w:rPr>
-          <w:sz w:val="40"/>
-          <w:szCs w:val="40"/>
-        </w:rPr>
-        <w:t xml:space="preserve">+When the form is submitted, </w:t>
-      </w:r>
-      <w:proofErr w:type="spellStart"/>
-      <w:proofErr w:type="gramStart"/>
-      <w:r>
-        <w:rPr>
-          <w:b/>
-          <w:sz w:val="40"/>
-          <w:szCs w:val="40"/>
-        </w:rPr>
-        <w:t>processRegistration</w:t>
-      </w:r>
-      <w:proofErr w:type="spellEnd"/>
-      <w:r>
-        <w:rPr>
-          <w:b/>
-          <w:sz w:val="40"/>
-          <w:szCs w:val="40"/>
-        </w:rPr>
-        <w:t>(</w:t>
-      </w:r>
-      <w:proofErr w:type="gramEnd"/>
-      <w:r>
-        <w:rPr>
-          <w:b/>
-          <w:sz w:val="40"/>
-          <w:szCs w:val="40"/>
-        </w:rPr>
-        <w:t>)</w:t>
-      </w:r>
-      <w:r>
-        <w:rPr>
-          <w:sz w:val="40"/>
-          <w:szCs w:val="40"/>
-        </w:rPr>
-        <w:t xml:space="preserve"> handles HTTPS POST request. The form fields will be bound to </w:t>
-      </w:r>
-      <w:proofErr w:type="spellStart"/>
-      <w:r>
-        <w:rPr>
-          <w:b/>
-          <w:sz w:val="40"/>
-          <w:szCs w:val="40"/>
-        </w:rPr>
-        <w:t>RegistrationForm</w:t>
-      </w:r>
-      <w:proofErr w:type="spellEnd"/>
-      <w:r>
-        <w:rPr>
-          <w:sz w:val="40"/>
-          <w:szCs w:val="40"/>
-        </w:rPr>
-        <w:t xml:space="preserve"> object and passed into </w:t>
-      </w:r>
-      <w:r>
-        <w:rPr>
-          <w:sz w:val="40"/>
-          <w:szCs w:val="40"/>
-        </w:rPr>
-        <w:t>method:</w:t>
-      </w:r>
-    </w:p>
-    <w:p>
-      <w:pPr>
-        <w:rPr>
-          <w:sz w:val="40"/>
-          <w:szCs w:val="40"/>
-        </w:rPr>
-      </w:pPr>
-      <w:r>
-        <w:rPr>
           <w:noProof/>
           <w:sz w:val="40"/>
           <w:szCs w:val="40"/>
         </w:rPr>
         <w:drawing>
-          <wp:inline distT="0" distB="0" distL="0" distR="0" wp14:anchorId="6D99ECF0" wp14:editId="210E7E68">
-            <wp:extent cx="3939881" cy="2857748"/>
-            <wp:effectExtent l="0" t="0" r="3810" b="0"/>
-            <wp:docPr id="20" name="Picture 20"/>
+          <wp:inline distT="0" distB="0" distL="0" distR="0" wp14:anchorId="3EE79231" wp14:editId="1F56BCBE">
+            <wp:extent cx="640135" cy="251482"/>
+            <wp:effectExtent l="0" t="0" r="7620" b="0"/>
+            <wp:docPr id="19" name="Picture 19"/>
             <wp:cNvGraphicFramePr>
               <a:graphicFrameLocks xmlns:a="http://schemas.openxmlformats.org/drawingml/2006/main" noChangeAspect="1"/>
             </wp:cNvGraphicFramePr>
@@ -2007,7 +1964,7 @@
                   <pic:spPr>
                     <a:xfrm>
                       <a:off x="0" y="0"/>
-                      <a:ext cx="3939881" cy="2857748"/>
+                      <a:ext cx="640135" cy="251482"/>
                     </a:xfrm>
                     <a:prstGeom prst="rect">
                       <a:avLst/>
@@ -2032,167 +1989,87 @@
           <w:sz w:val="40"/>
           <w:szCs w:val="40"/>
         </w:rPr>
-        <w:t xml:space="preserve">-By </w:t>
-      </w:r>
+        <w:t xml:space="preserve">+When the form is submitted, </w:t>
+      </w:r>
+      <w:proofErr w:type="spellStart"/>
+      <w:proofErr w:type="gramStart"/>
       <w:r>
         <w:rPr>
           <w:b/>
           <w:sz w:val="40"/>
           <w:szCs w:val="40"/>
         </w:rPr>
-        <w:t>default</w:t>
-      </w:r>
-      <w:r>
-        <w:rPr>
-          <w:sz w:val="40"/>
-          <w:szCs w:val="40"/>
-        </w:rPr>
-        <w:t xml:space="preserve">, </w:t>
-      </w:r>
+        <w:t>processRegistration</w:t>
+      </w:r>
+      <w:proofErr w:type="spellEnd"/>
       <w:r>
         <w:rPr>
           <w:b/>
           <w:sz w:val="40"/>
           <w:szCs w:val="40"/>
         </w:rPr>
-        <w:t>all requests</w:t>
-      </w:r>
-      <w:r>
-        <w:rPr>
-          <w:sz w:val="40"/>
-          <w:szCs w:val="40"/>
-        </w:rPr>
-        <w:t xml:space="preserve"> require </w:t>
-      </w:r>
+        <w:t>(</w:t>
+      </w:r>
+      <w:proofErr w:type="gramEnd"/>
       <w:r>
         <w:rPr>
           <w:b/>
           <w:sz w:val="40"/>
           <w:szCs w:val="40"/>
         </w:rPr>
-        <w:t>authentication</w:t>
-      </w:r>
-      <w:r>
-        <w:rPr>
-          <w:sz w:val="40"/>
-          <w:szCs w:val="40"/>
-        </w:rPr>
-        <w:t>.</w:t>
-      </w:r>
-    </w:p>
-    <w:p>
-      <w:pPr>
-        <w:pStyle w:val="Heading1"/>
-        <w:rPr>
-          <w:sz w:val="40"/>
-          <w:szCs w:val="40"/>
-        </w:rPr>
-      </w:pPr>
-      <w:r>
-        <w:rPr>
-          <w:sz w:val="40"/>
-          <w:szCs w:val="40"/>
-        </w:rPr>
-        <w:t>5.3 Securing web requests</w:t>
-      </w:r>
-    </w:p>
-    <w:p>
-      <w:pPr>
-        <w:rPr>
-          <w:sz w:val="40"/>
-          <w:szCs w:val="40"/>
-        </w:rPr>
-      </w:pPr>
-      <w:r>
-        <w:rPr>
-          <w:sz w:val="40"/>
-          <w:szCs w:val="40"/>
-        </w:rPr>
-        <w:t>-User authentication: design taco, place order.</w:t>
-      </w:r>
-    </w:p>
-    <w:p>
-      <w:pPr>
-        <w:rPr>
-          <w:sz w:val="40"/>
-          <w:szCs w:val="40"/>
-        </w:rPr>
-      </w:pPr>
-      <w:r>
-        <w:rPr>
+        <w:t>)</w:t>
+      </w:r>
+      <w:r>
+        <w:rPr>
+          <w:sz w:val="40"/>
+          <w:szCs w:val="40"/>
+        </w:rPr>
+        <w:t xml:space="preserve"> handles HTTPS POST request. The form fields will be bound to </w:t>
+      </w:r>
+      <w:proofErr w:type="spellStart"/>
+      <w:r>
+        <w:rPr>
+          <w:b/>
+          <w:sz w:val="40"/>
+          <w:szCs w:val="40"/>
+        </w:rPr>
+        <w:t>RegistrationForm</w:t>
+      </w:r>
+      <w:proofErr w:type="spellEnd"/>
+      <w:r>
+        <w:rPr>
+          <w:sz w:val="40"/>
+          <w:szCs w:val="40"/>
+        </w:rPr>
+        <w:t xml:space="preserve"> object and passed into </w:t>
+      </w:r>
+      <w:r>
+        <w:rPr>
+          <w:sz w:val="40"/>
+          <w:szCs w:val="40"/>
+        </w:rPr>
+        <w:t>method:</w:t>
+      </w:r>
+    </w:p>
+    <w:p>
+      <w:pPr>
+        <w:rPr>
+          <w:sz w:val="40"/>
+          <w:szCs w:val="40"/>
+        </w:rPr>
+      </w:pPr>
+      <w:r>
+        <w:rPr>
+          <w:noProof/>
           <w:sz w:val="40"/>
           <w:szCs w:val="40"/>
         </w:rPr>
         <w:lastRenderedPageBreak/>
-        <w:t>-</w:t>
-      </w:r>
-      <w:proofErr w:type="spellStart"/>
-      <w:r>
-        <w:rPr>
-          <w:sz w:val="40"/>
-          <w:szCs w:val="40"/>
-        </w:rPr>
-        <w:t>Unauthentication</w:t>
-      </w:r>
-      <w:proofErr w:type="spellEnd"/>
-      <w:r>
-        <w:rPr>
-          <w:sz w:val="40"/>
-          <w:szCs w:val="40"/>
-        </w:rPr>
-        <w:t>: home page, login page, registration</w:t>
-      </w:r>
-    </w:p>
-    <w:p>
-      <w:pPr>
-        <w:rPr>
-          <w:sz w:val="40"/>
-          <w:szCs w:val="40"/>
-        </w:rPr>
-      </w:pPr>
-      <w:r>
-        <w:rPr>
-          <w:sz w:val="40"/>
-          <w:szCs w:val="40"/>
-        </w:rPr>
-        <w:t xml:space="preserve">-Declare </w:t>
-      </w:r>
-      <w:proofErr w:type="spellStart"/>
-      <w:r>
-        <w:rPr>
-          <w:b/>
-          <w:sz w:val="40"/>
-          <w:szCs w:val="40"/>
-        </w:rPr>
-        <w:t>SecurityFilterChain</w:t>
-      </w:r>
-      <w:proofErr w:type="spellEnd"/>
-      <w:r>
-        <w:rPr>
-          <w:sz w:val="40"/>
-          <w:szCs w:val="40"/>
-        </w:rPr>
-        <w:t xml:space="preserve"> bean:</w:t>
-      </w:r>
-    </w:p>
-    <w:p>
-      <w:pPr>
-        <w:rPr>
-          <w:sz w:val="40"/>
-          <w:szCs w:val="40"/>
-        </w:rPr>
-      </w:pPr>
-      <w:r>
-        <w:rPr>
-          <w:noProof/>
-          <w:sz w:val="40"/>
-          <w:szCs w:val="40"/>
-        </w:rPr>
         <w:drawing>
-          <wp:inline distT="0" distB="0" distL="0" distR="0" wp14:anchorId="743A79BA" wp14:editId="3A1732D2">
-            <wp:extent cx="5448772" cy="594412"/>
-            <wp:effectExtent l="0" t="0" r="0" b="0"/>
-            <wp:docPr id="21" name="Picture 21"/>
+          <wp:inline distT="0" distB="0" distL="0" distR="0" wp14:anchorId="6D99ECF0" wp14:editId="210E7E68">
+            <wp:extent cx="3939881" cy="2857748"/>
+            <wp:effectExtent l="0" t="0" r="3810" b="0"/>
+            <wp:docPr id="20" name="Picture 20"/>
             <wp:cNvGraphicFramePr>
               <a:graphicFrameLocks xmlns:a="http://schemas.openxmlformats.org/drawingml/2006/main" noChangeAspect="1"/>
             </wp:cNvGraphicFramePr>
@@ -2212,7 +2089,7 @@
                   <pic:spPr>
                     <a:xfrm>
                       <a:off x="0" y="0"/>
-                      <a:ext cx="5448772" cy="594412"/>
+                      <a:ext cx="3939881" cy="2857748"/>
                     </a:xfrm>
                     <a:prstGeom prst="rect">
                       <a:avLst/>
@@ -2237,16 +2114,106 @@
           <w:sz w:val="40"/>
           <w:szCs w:val="40"/>
         </w:rPr>
-        <w:t>+</w:t>
+        <w:t xml:space="preserve">-By </w:t>
+      </w:r>
+      <w:r>
+        <w:rPr>
+          <w:b/>
+          <w:sz w:val="40"/>
+          <w:szCs w:val="40"/>
+        </w:rPr>
+        <w:t>default</w:t>
+      </w:r>
+      <w:r>
+        <w:rPr>
+          <w:sz w:val="40"/>
+          <w:szCs w:val="40"/>
+        </w:rPr>
+        <w:t xml:space="preserve">, </w:t>
+      </w:r>
+      <w:r>
+        <w:rPr>
+          <w:b/>
+          <w:sz w:val="40"/>
+          <w:szCs w:val="40"/>
+        </w:rPr>
+        <w:t>all requests</w:t>
+      </w:r>
+      <w:r>
+        <w:rPr>
+          <w:sz w:val="40"/>
+          <w:szCs w:val="40"/>
+        </w:rPr>
+        <w:t xml:space="preserve"> require </w:t>
+      </w:r>
+      <w:r>
+        <w:rPr>
+          <w:b/>
+          <w:sz w:val="40"/>
+          <w:szCs w:val="40"/>
+        </w:rPr>
+        <w:t>authentication</w:t>
+      </w:r>
+      <w:r>
+        <w:rPr>
+          <w:sz w:val="40"/>
+          <w:szCs w:val="40"/>
+        </w:rPr>
+        <w:t>.</w:t>
+      </w:r>
+    </w:p>
+    <w:p>
+      <w:pPr>
+        <w:pStyle w:val="Heading1"/>
+        <w:rPr>
+          <w:sz w:val="40"/>
+          <w:szCs w:val="40"/>
+        </w:rPr>
+      </w:pPr>
+      <w:r>
+        <w:rPr>
+          <w:sz w:val="40"/>
+          <w:szCs w:val="40"/>
+        </w:rPr>
+        <w:t>5.3 Securing web requests</w:t>
+      </w:r>
+    </w:p>
+    <w:p>
+      <w:pPr>
+        <w:rPr>
+          <w:sz w:val="40"/>
+          <w:szCs w:val="40"/>
+        </w:rPr>
+      </w:pPr>
+      <w:r>
+        <w:rPr>
+          <w:sz w:val="40"/>
+          <w:szCs w:val="40"/>
+        </w:rPr>
+        <w:t>-User authentication: design taco, place order.</w:t>
+      </w:r>
+    </w:p>
+    <w:p>
+      <w:pPr>
+        <w:rPr>
+          <w:sz w:val="40"/>
+          <w:szCs w:val="40"/>
+        </w:rPr>
+      </w:pPr>
+      <w:r>
+        <w:rPr>
+          <w:sz w:val="40"/>
+          <w:szCs w:val="40"/>
+        </w:rPr>
+        <w:t>-</w:t>
       </w:r>
       <w:proofErr w:type="spellStart"/>
-      <w:proofErr w:type="gramStart"/>
-      <w:r>
-        <w:rPr>
-          <w:sz w:val="40"/>
-          <w:szCs w:val="40"/>
-        </w:rPr>
-        <w:t>filterChain</w:t>
+      <w:r>
+        <w:rPr>
+          <w:sz w:val="40"/>
+          <w:szCs w:val="40"/>
+        </w:rPr>
+        <w:t>Unauthentication</w:t>
       </w:r>
       <w:proofErr w:type="spellEnd"/>
       <w:r>
@@ -2254,38 +2221,31 @@
           <w:sz w:val="40"/>
           <w:szCs w:val="40"/>
         </w:rPr>
-        <w:t>(</w:t>
-      </w:r>
-      <w:proofErr w:type="gramEnd"/>
-      <w:r>
-        <w:rPr>
-          <w:sz w:val="40"/>
-          <w:szCs w:val="40"/>
-        </w:rPr>
-        <w:t xml:space="preserve">): configure how security is handled at the web level. </w:t>
-      </w:r>
-    </w:p>
-    <w:p>
-      <w:pPr>
-        <w:rPr>
-          <w:sz w:val="40"/>
-          <w:szCs w:val="40"/>
-        </w:rPr>
-      </w:pPr>
-      <w:r>
-        <w:rPr>
-          <w:sz w:val="40"/>
-          <w:szCs w:val="40"/>
-        </w:rPr>
-        <w:t xml:space="preserve">+Things we can configure with </w:t>
+        <w:t>: home page, login page, registration</w:t>
+      </w:r>
+    </w:p>
+    <w:p>
+      <w:pPr>
+        <w:rPr>
+          <w:sz w:val="40"/>
+          <w:szCs w:val="40"/>
+        </w:rPr>
+      </w:pPr>
+      <w:r>
+        <w:rPr>
+          <w:sz w:val="40"/>
+          <w:szCs w:val="40"/>
+        </w:rPr>
+        <w:t xml:space="preserve">-Declare </w:t>
       </w:r>
       <w:proofErr w:type="spellStart"/>
       <w:r>
         <w:rPr>
-          <w:sz w:val="40"/>
-          <w:szCs w:val="40"/>
-        </w:rPr>
-        <w:t>HttpSecurity</w:t>
+          <w:b/>
+          <w:sz w:val="40"/>
+          <w:szCs w:val="40"/>
+        </w:rPr>
+        <w:t>SecurityFilterChain</w:t>
       </w:r>
       <w:proofErr w:type="spellEnd"/>
       <w:r>
@@ -2293,7 +2253,7 @@
           <w:sz w:val="40"/>
           <w:szCs w:val="40"/>
         </w:rPr>
-        <w:t>:</w:t>
+        <w:t xml:space="preserve"> bean:</w:t>
       </w:r>
     </w:p>
     <w:p>
@@ -2310,10 +2270,10 @@
           <w:szCs w:val="40"/>
         </w:rPr>
         <w:drawing>
-          <wp:inline distT="0" distB="0" distL="0" distR="0" wp14:anchorId="4CE91361" wp14:editId="4CFADFC9">
-            <wp:extent cx="5342083" cy="983065"/>
-            <wp:effectExtent l="0" t="0" r="0" b="7620"/>
-            <wp:docPr id="22" name="Picture 22"/>
+          <wp:inline distT="0" distB="0" distL="0" distR="0" wp14:anchorId="743A79BA" wp14:editId="3A1732D2">
+            <wp:extent cx="5448772" cy="594412"/>
+            <wp:effectExtent l="0" t="0" r="0" b="0"/>
+            <wp:docPr id="21" name="Picture 21"/>
             <wp:cNvGraphicFramePr>
               <a:graphicFrameLocks xmlns:a="http://schemas.openxmlformats.org/drawingml/2006/main" noChangeAspect="1"/>
             </wp:cNvGraphicFramePr>
@@ -2333,7 +2293,7 @@
                   <pic:spPr>
                     <a:xfrm>
                       <a:off x="0" y="0"/>
-                      <a:ext cx="5342083" cy="983065"/>
+                      <a:ext cx="5448772" cy="594412"/>
                     </a:xfrm>
                     <a:prstGeom prst="rect">
                       <a:avLst/>
@@ -2360,40 +2320,49 @@
         </w:rPr>
         <w:t>+</w:t>
       </w:r>
-      <w:r>
-        <w:rPr>
-          <w:b/>
-          <w:sz w:val="40"/>
-          <w:szCs w:val="40"/>
-        </w:rPr>
-        <w:t>Intercepting requests</w:t>
-      </w:r>
-      <w:r>
-        <w:rPr>
-          <w:sz w:val="40"/>
-          <w:szCs w:val="40"/>
-        </w:rPr>
-        <w:t xml:space="preserve"> to ensure that the user has </w:t>
-      </w:r>
-      <w:r>
-        <w:rPr>
-          <w:b/>
-          <w:sz w:val="40"/>
-          <w:szCs w:val="40"/>
-        </w:rPr>
-        <w:t>proper authority</w:t>
-      </w:r>
-      <w:r>
-        <w:rPr>
-          <w:sz w:val="40"/>
-          <w:szCs w:val="40"/>
-        </w:rPr>
-        <w:t xml:space="preserve"> is one of the most common things you’ll configure </w:t>
-      </w:r>
       <w:proofErr w:type="spellStart"/>
-      <w:r>
-        <w:rPr>
-          <w:b/>
+      <w:proofErr w:type="gramStart"/>
+      <w:r>
+        <w:rPr>
+          <w:sz w:val="40"/>
+          <w:szCs w:val="40"/>
+        </w:rPr>
+        <w:t>filterChain</w:t>
+      </w:r>
+      <w:proofErr w:type="spellEnd"/>
+      <w:r>
+        <w:rPr>
+          <w:sz w:val="40"/>
+          <w:szCs w:val="40"/>
+        </w:rPr>
+        <w:t>(</w:t>
+      </w:r>
+      <w:proofErr w:type="gramEnd"/>
+      <w:r>
+        <w:rPr>
+          <w:sz w:val="40"/>
+          <w:szCs w:val="40"/>
+        </w:rPr>
+        <w:t xml:space="preserve">): configure how security is handled at the web level. </w:t>
+      </w:r>
+    </w:p>
+    <w:p>
+      <w:pPr>
+        <w:rPr>
+          <w:sz w:val="40"/>
+          <w:szCs w:val="40"/>
+        </w:rPr>
+      </w:pPr>
+      <w:r>
+        <w:rPr>
+          <w:sz w:val="40"/>
+          <w:szCs w:val="40"/>
+        </w:rPr>
+        <w:t xml:space="preserve">+Things we can configure with </w:t>
+      </w:r>
+      <w:proofErr w:type="spellStart"/>
+      <w:r>
+        <w:rPr>
           <w:sz w:val="40"/>
           <w:szCs w:val="40"/>
         </w:rPr>
@@ -2405,40 +2374,7 @@
           <w:sz w:val="40"/>
           <w:szCs w:val="40"/>
         </w:rPr>
-        <w:t xml:space="preserve"> to do.</w:t>
-      </w:r>
-    </w:p>
-    <w:p>
-      <w:pPr>
-        <w:pStyle w:val="Heading2"/>
-        <w:rPr>
-          <w:color w:val="FF0000"/>
-          <w:sz w:val="40"/>
-          <w:szCs w:val="40"/>
-        </w:rPr>
-      </w:pPr>
-      <w:r>
-        <w:rPr>
-          <w:color w:val="FF0000"/>
-          <w:sz w:val="40"/>
-          <w:szCs w:val="40"/>
-        </w:rPr>
-        <w:t>5.3.1 Securing requests</w:t>
-      </w:r>
-    </w:p>
-    <w:p>
-      <w:pPr>
-        <w:rPr>
-          <w:sz w:val="40"/>
-          <w:szCs w:val="40"/>
-        </w:rPr>
-      </w:pPr>
-      <w:r>
-        <w:rPr>
-          <w:sz w:val="40"/>
-          <w:szCs w:val="40"/>
-        </w:rPr>
-        <w:t>-Requests /design and /orders are available only to authenticated users, all other requests should be permitted for all users:</w:t>
+        <w:t>:</w:t>
       </w:r>
     </w:p>
     <w:p>
@@ -2455,10 +2391,10 @@
           <w:szCs w:val="40"/>
         </w:rPr>
         <w:drawing>
-          <wp:inline distT="0" distB="0" distL="0" distR="0" wp14:anchorId="77DB5644" wp14:editId="185C416D">
-            <wp:extent cx="5486875" cy="1508891"/>
-            <wp:effectExtent l="0" t="0" r="0" b="0"/>
-            <wp:docPr id="23" name="Picture 23"/>
+          <wp:inline distT="0" distB="0" distL="0" distR="0" wp14:anchorId="4CE91361" wp14:editId="4CFADFC9">
+            <wp:extent cx="5342083" cy="983065"/>
+            <wp:effectExtent l="0" t="0" r="0" b="7620"/>
+            <wp:docPr id="22" name="Picture 22"/>
             <wp:cNvGraphicFramePr>
               <a:graphicFrameLocks xmlns:a="http://schemas.openxmlformats.org/drawingml/2006/main" noChangeAspect="1"/>
             </wp:cNvGraphicFramePr>
@@ -2478,7 +2414,7 @@
                   <pic:spPr>
                     <a:xfrm>
                       <a:off x="0" y="0"/>
-                      <a:ext cx="5486875" cy="1508891"/>
+                      <a:ext cx="5342083" cy="983065"/>
                     </a:xfrm>
                     <a:prstGeom prst="rect">
                       <a:avLst/>
@@ -2504,88 +2440,87 @@
           <w:szCs w:val="40"/>
         </w:rPr>
         <w:lastRenderedPageBreak/>
-        <w:t xml:space="preserve">+Note: Use </w:t>
+        <w:t>+</w:t>
+      </w:r>
+      <w:r>
+        <w:rPr>
+          <w:b/>
+          <w:sz w:val="40"/>
+          <w:szCs w:val="40"/>
+        </w:rPr>
+        <w:t>Intercepting requests</w:t>
+      </w:r>
+      <w:r>
+        <w:rPr>
+          <w:sz w:val="40"/>
+          <w:szCs w:val="40"/>
+        </w:rPr>
+        <w:t xml:space="preserve"> to ensure that the user has </w:t>
+      </w:r>
+      <w:r>
+        <w:rPr>
+          <w:b/>
+          <w:sz w:val="40"/>
+          <w:szCs w:val="40"/>
+        </w:rPr>
+        <w:t>proper authority</w:t>
+      </w:r>
+      <w:r>
+        <w:rPr>
+          <w:sz w:val="40"/>
+          <w:szCs w:val="40"/>
+        </w:rPr>
+        <w:t xml:space="preserve"> is one of the most common things you’ll configure </w:t>
       </w:r>
       <w:proofErr w:type="spellStart"/>
-      <w:proofErr w:type="gramStart"/>
       <w:r>
         <w:rPr>
           <w:b/>
           <w:sz w:val="40"/>
           <w:szCs w:val="40"/>
         </w:rPr>
-        <w:t>requireMatchers</w:t>
+        <w:t>HttpSecurity</w:t>
       </w:r>
       <w:proofErr w:type="spellEnd"/>
       <w:r>
         <w:rPr>
-          <w:b/>
-          <w:sz w:val="40"/>
-          <w:szCs w:val="40"/>
-        </w:rPr>
-        <w:t>(</w:t>
-      </w:r>
-      <w:proofErr w:type="gramEnd"/>
-      <w:r>
-        <w:rPr>
-          <w:b/>
-          <w:sz w:val="40"/>
-          <w:szCs w:val="40"/>
-        </w:rPr>
-        <w:t>)</w:t>
-      </w:r>
-      <w:r>
-        <w:rPr>
-          <w:sz w:val="40"/>
-          <w:szCs w:val="40"/>
-        </w:rPr>
-        <w:t xml:space="preserve"> instead of </w:t>
-      </w:r>
-      <w:proofErr w:type="spellStart"/>
-      <w:r>
-        <w:rPr>
-          <w:sz w:val="40"/>
-          <w:szCs w:val="40"/>
-        </w:rPr>
-        <w:t>antMachers</w:t>
-      </w:r>
-      <w:proofErr w:type="spellEnd"/>
-      <w:r>
-        <w:rPr>
-          <w:sz w:val="40"/>
-          <w:szCs w:val="40"/>
-        </w:rPr>
-        <w:t>()</w:t>
-      </w:r>
-    </w:p>
-    <w:p>
-      <w:pPr>
-        <w:rPr>
-          <w:sz w:val="40"/>
-          <w:szCs w:val="40"/>
-        </w:rPr>
-      </w:pPr>
-      <w:r>
-        <w:rPr>
-          <w:sz w:val="40"/>
-          <w:szCs w:val="40"/>
-        </w:rPr>
-        <w:t>+The order of rules is important. Security rules declared 1st take precedence over those declared lower down.</w:t>
-      </w:r>
-    </w:p>
-    <w:p>
-      <w:pPr>
-        <w:rPr>
-          <w:sz w:val="40"/>
-          <w:szCs w:val="40"/>
-        </w:rPr>
-      </w:pPr>
-      <w:r>
-        <w:rPr>
-          <w:sz w:val="40"/>
-          <w:szCs w:val="40"/>
-        </w:rPr>
-        <w:t>-Other security requirements for request paths:</w:t>
+          <w:sz w:val="40"/>
+          <w:szCs w:val="40"/>
+        </w:rPr>
+        <w:t xml:space="preserve"> to do.</w:t>
+      </w:r>
+    </w:p>
+    <w:p>
+      <w:pPr>
+        <w:pStyle w:val="Heading2"/>
+        <w:rPr>
+          <w:color w:val="FF0000"/>
+          <w:sz w:val="40"/>
+          <w:szCs w:val="40"/>
+        </w:rPr>
+      </w:pPr>
+      <w:r>
+        <w:rPr>
+          <w:color w:val="FF0000"/>
+          <w:sz w:val="40"/>
+          <w:szCs w:val="40"/>
+        </w:rPr>
+        <w:t>5.3.1 Securing requests</w:t>
+      </w:r>
+    </w:p>
+    <w:p>
+      <w:pPr>
+        <w:rPr>
+          <w:sz w:val="40"/>
+          <w:szCs w:val="40"/>
+        </w:rPr>
+      </w:pPr>
+      <w:r>
+        <w:rPr>
+          <w:sz w:val="40"/>
+          <w:szCs w:val="40"/>
+        </w:rPr>
+        <w:t>-Requests /design and /orders are available only to authenticated users, all other requests should be permitted for all users:</w:t>
       </w:r>
     </w:p>
     <w:p>
@@ -2602,10 +2537,10 @@
           <w:szCs w:val="40"/>
         </w:rPr>
         <w:drawing>
-          <wp:inline distT="0" distB="0" distL="0" distR="0" wp14:anchorId="1252F3F2" wp14:editId="6F84A45F">
-            <wp:extent cx="5593565" cy="4046571"/>
-            <wp:effectExtent l="0" t="0" r="7620" b="0"/>
-            <wp:docPr id="24" name="Picture 24"/>
+          <wp:inline distT="0" distB="0" distL="0" distR="0" wp14:anchorId="77DB5644" wp14:editId="185C416D">
+            <wp:extent cx="5486875" cy="1508891"/>
+            <wp:effectExtent l="0" t="0" r="0" b="0"/>
+            <wp:docPr id="23" name="Picture 23"/>
             <wp:cNvGraphicFramePr>
               <a:graphicFrameLocks xmlns:a="http://schemas.openxmlformats.org/drawingml/2006/main" noChangeAspect="1"/>
             </wp:cNvGraphicFramePr>
@@ -2625,7 +2560,7 @@
                   <pic:spPr>
                     <a:xfrm>
                       <a:off x="0" y="0"/>
-                      <a:ext cx="5593565" cy="4046571"/>
+                      <a:ext cx="5486875" cy="1508891"/>
                     </a:xfrm>
                     <a:prstGeom prst="rect">
                       <a:avLst/>
@@ -2650,30 +2585,42 @@
           <w:sz w:val="40"/>
           <w:szCs w:val="40"/>
         </w:rPr>
-        <w:t>-</w:t>
-      </w:r>
-      <w:r>
-        <w:rPr>
-          <w:sz w:val="40"/>
-          <w:szCs w:val="40"/>
-        </w:rPr>
-        <w:t xml:space="preserve">You can use </w:t>
-      </w:r>
+        <w:t xml:space="preserve">+Note: Use </w:t>
+      </w:r>
+      <w:proofErr w:type="spellStart"/>
       <w:proofErr w:type="gramStart"/>
       <w:r>
         <w:rPr>
-          <w:sz w:val="40"/>
-          <w:szCs w:val="40"/>
-        </w:rPr>
-        <w:t>access(</w:t>
+          <w:b/>
+          <w:sz w:val="40"/>
+          <w:szCs w:val="40"/>
+        </w:rPr>
+        <w:t>requireMatchers</w:t>
+      </w:r>
+      <w:proofErr w:type="spellEnd"/>
+      <w:r>
+        <w:rPr>
+          <w:b/>
+          <w:sz w:val="40"/>
+          <w:szCs w:val="40"/>
+        </w:rPr>
+        <w:t>(</w:t>
       </w:r>
       <w:proofErr w:type="gramEnd"/>
       <w:r>
         <w:rPr>
-          <w:sz w:val="40"/>
-          <w:szCs w:val="40"/>
-        </w:rPr>
-        <w:t xml:space="preserve">) to provide a </w:t>
+          <w:b/>
+          <w:sz w:val="40"/>
+          <w:szCs w:val="40"/>
+        </w:rPr>
+        <w:t>)</w:t>
+      </w:r>
+      <w:r>
+        <w:rPr>
+          <w:sz w:val="40"/>
+          <w:szCs w:val="40"/>
+        </w:rPr>
+        <w:t xml:space="preserve"> instead of </w:t>
       </w:r>
       <w:proofErr w:type="spellStart"/>
       <w:r>
@@ -2681,7 +2628,7 @@
           <w:sz w:val="40"/>
           <w:szCs w:val="40"/>
         </w:rPr>
-        <w:t>SpEL</w:t>
+        <w:t>antMachers</w:t>
       </w:r>
       <w:proofErr w:type="spellEnd"/>
       <w:r>
@@ -2689,14 +2636,37 @@
           <w:sz w:val="40"/>
           <w:szCs w:val="40"/>
         </w:rPr>
-        <w:t xml:space="preserve"> exp</w:t>
-      </w:r>
-      <w:r>
-        <w:rPr>
-          <w:sz w:val="40"/>
-          <w:szCs w:val="40"/>
-        </w:rPr>
-        <w:t>ression to declare security rules</w:t>
+        <w:t>()</w:t>
+      </w:r>
+    </w:p>
+    <w:p>
+      <w:pPr>
+        <w:rPr>
+          <w:sz w:val="40"/>
+          <w:szCs w:val="40"/>
+        </w:rPr>
+      </w:pPr>
+      <w:r>
+        <w:rPr>
+          <w:sz w:val="40"/>
+          <w:szCs w:val="40"/>
+        </w:rPr>
+        <w:t>+The order of rules is important. Security rules declared 1st take precedence over those declared lower down.</w:t>
+      </w:r>
+    </w:p>
+    <w:p>
+      <w:pPr>
+        <w:rPr>
+          <w:sz w:val="40"/>
+          <w:szCs w:val="40"/>
+        </w:rPr>
+      </w:pPr>
+      <w:r>
+        <w:rPr>
+          <w:sz w:val="40"/>
+          <w:szCs w:val="40"/>
+        </w:rPr>
+        <w:t>-Other security requirements for request paths:</w:t>
       </w:r>
     </w:p>
     <w:p>
@@ -2714,10 +2684,10 @@
         </w:rPr>
         <w:lastRenderedPageBreak/>
         <w:drawing>
-          <wp:inline distT="0" distB="0" distL="0" distR="0" wp14:anchorId="057F0461" wp14:editId="44466C64">
-            <wp:extent cx="4771410" cy="3360057"/>
-            <wp:effectExtent l="0" t="0" r="0" b="0"/>
-            <wp:docPr id="25" name="Picture 25"/>
+          <wp:inline distT="0" distB="0" distL="0" distR="0" wp14:anchorId="1252F3F2" wp14:editId="6F84A45F">
+            <wp:extent cx="5593565" cy="4046571"/>
+            <wp:effectExtent l="0" t="0" r="7620" b="0"/>
+            <wp:docPr id="24" name="Picture 24"/>
             <wp:cNvGraphicFramePr>
               <a:graphicFrameLocks xmlns:a="http://schemas.openxmlformats.org/drawingml/2006/main" noChangeAspect="1"/>
             </wp:cNvGraphicFramePr>
@@ -2737,7 +2707,7 @@
                   <pic:spPr>
                     <a:xfrm>
                       <a:off x="0" y="0"/>
-                      <a:ext cx="4774807" cy="3362449"/>
+                      <a:ext cx="5593565" cy="4046571"/>
                     </a:xfrm>
                     <a:prstGeom prst="rect">
                       <a:avLst/>
@@ -2759,15 +2729,77 @@
       </w:pPr>
       <w:r>
         <w:rPr>
+          <w:sz w:val="40"/>
+          <w:szCs w:val="40"/>
+        </w:rPr>
+        <w:t>-</w:t>
+      </w:r>
+      <w:r>
+        <w:rPr>
+          <w:sz w:val="40"/>
+          <w:szCs w:val="40"/>
+        </w:rPr>
+        <w:t xml:space="preserve">You can use </w:t>
+      </w:r>
+      <w:proofErr w:type="gramStart"/>
+      <w:r>
+        <w:rPr>
+          <w:sz w:val="40"/>
+          <w:szCs w:val="40"/>
+        </w:rPr>
+        <w:t>access(</w:t>
+      </w:r>
+      <w:proofErr w:type="gramEnd"/>
+      <w:r>
+        <w:rPr>
+          <w:sz w:val="40"/>
+          <w:szCs w:val="40"/>
+        </w:rPr>
+        <w:t xml:space="preserve">) to provide a </w:t>
+      </w:r>
+      <w:proofErr w:type="spellStart"/>
+      <w:r>
+        <w:rPr>
+          <w:sz w:val="40"/>
+          <w:szCs w:val="40"/>
+        </w:rPr>
+        <w:t>SpEL</w:t>
+      </w:r>
+      <w:proofErr w:type="spellEnd"/>
+      <w:r>
+        <w:rPr>
+          <w:sz w:val="40"/>
+          <w:szCs w:val="40"/>
+        </w:rPr>
+        <w:t xml:space="preserve"> exp</w:t>
+      </w:r>
+      <w:r>
+        <w:rPr>
+          <w:sz w:val="40"/>
+          <w:szCs w:val="40"/>
+        </w:rPr>
+        <w:t>ression to declare security rules</w:t>
+      </w:r>
+    </w:p>
+    <w:p>
+      <w:pPr>
+        <w:rPr>
+          <w:sz w:val="40"/>
+          <w:szCs w:val="40"/>
+        </w:rPr>
+      </w:pPr>
+      <w:r>
+        <w:rPr>
           <w:noProof/>
           <w:sz w:val="40"/>
           <w:szCs w:val="40"/>
         </w:rPr>
+        <w:lastRenderedPageBreak/>
         <w:drawing>
-          <wp:inline distT="0" distB="0" distL="0" distR="0" wp14:anchorId="3F6596F0" wp14:editId="02FFF8BC">
-            <wp:extent cx="4891314" cy="1202103"/>
-            <wp:effectExtent l="0" t="0" r="5080" b="0"/>
-            <wp:docPr id="26" name="Picture 26"/>
+          <wp:inline distT="0" distB="0" distL="0" distR="0" wp14:anchorId="057F0461" wp14:editId="44466C64">
+            <wp:extent cx="4771410" cy="3360057"/>
+            <wp:effectExtent l="0" t="0" r="0" b="0"/>
+            <wp:docPr id="25" name="Picture 25"/>
             <wp:cNvGraphicFramePr>
               <a:graphicFrameLocks xmlns:a="http://schemas.openxmlformats.org/drawingml/2006/main" noChangeAspect="1"/>
             </wp:cNvGraphicFramePr>
@@ -2787,7 +2819,7 @@
                   <pic:spPr>
                     <a:xfrm>
                       <a:off x="0" y="0"/>
-                      <a:ext cx="4913432" cy="1207539"/>
+                      <a:ext cx="4774807" cy="3362449"/>
                     </a:xfrm>
                     <a:prstGeom prst="rect">
                       <a:avLst/>
@@ -2809,46 +2841,15 @@
       </w:pPr>
       <w:r>
         <w:rPr>
-          <w:sz w:val="40"/>
-          <w:szCs w:val="40"/>
-        </w:rPr>
-        <w:t xml:space="preserve">+Use </w:t>
-      </w:r>
-      <w:proofErr w:type="gramStart"/>
-      <w:r>
-        <w:rPr>
-          <w:sz w:val="40"/>
-          <w:szCs w:val="40"/>
-        </w:rPr>
-        <w:t>access(</w:t>
-      </w:r>
-      <w:proofErr w:type="gramEnd"/>
-      <w:r>
-        <w:rPr>
-          <w:sz w:val="40"/>
-          <w:szCs w:val="40"/>
-        </w:rPr>
-        <w:t>) to rewrite:</w:t>
-      </w:r>
-    </w:p>
-    <w:p>
-      <w:pPr>
-        <w:rPr>
-          <w:sz w:val="40"/>
-          <w:szCs w:val="40"/>
-        </w:rPr>
-      </w:pPr>
-      <w:r>
-        <w:rPr>
           <w:noProof/>
           <w:sz w:val="40"/>
           <w:szCs w:val="40"/>
         </w:rPr>
         <w:drawing>
-          <wp:inline distT="0" distB="0" distL="0" distR="0" wp14:anchorId="70592A8A" wp14:editId="562B0531">
-            <wp:extent cx="5486875" cy="1790855"/>
-            <wp:effectExtent l="0" t="0" r="0" b="0"/>
-            <wp:docPr id="27" name="Picture 27"/>
+          <wp:inline distT="0" distB="0" distL="0" distR="0" wp14:anchorId="3F6596F0" wp14:editId="02FFF8BC">
+            <wp:extent cx="4891314" cy="1202103"/>
+            <wp:effectExtent l="0" t="0" r="5080" b="0"/>
+            <wp:docPr id="26" name="Picture 26"/>
             <wp:cNvGraphicFramePr>
               <a:graphicFrameLocks xmlns:a="http://schemas.openxmlformats.org/drawingml/2006/main" noChangeAspect="1"/>
             </wp:cNvGraphicFramePr>
@@ -2868,7 +2869,7 @@
                   <pic:spPr>
                     <a:xfrm>
                       <a:off x="0" y="0"/>
-                      <a:ext cx="5486875" cy="1790855"/>
+                      <a:ext cx="4913432" cy="1207539"/>
                     </a:xfrm>
                     <a:prstGeom prst="rect">
                       <a:avLst/>
@@ -2893,7 +2894,23 @@
           <w:sz w:val="40"/>
           <w:szCs w:val="40"/>
         </w:rPr>
-        <w:t>+These expressions are flexible. Example: allow only users with ROLE_USER to create new tacos on Tuesdays</w:t>
+        <w:t xml:space="preserve">+Use </w:t>
+      </w:r>
+      <w:proofErr w:type="gramStart"/>
+      <w:r>
+        <w:rPr>
+          <w:sz w:val="40"/>
+          <w:szCs w:val="40"/>
+        </w:rPr>
+        <w:t>access(</w:t>
+      </w:r>
+      <w:proofErr w:type="gramEnd"/>
+      <w:r>
+        <w:rPr>
+          <w:sz w:val="40"/>
+          <w:szCs w:val="40"/>
+        </w:rPr>
+        <w:t>) to rewrite:</w:t>
       </w:r>
     </w:p>
     <w:p>
@@ -2909,12 +2926,11 @@
           <w:sz w:val="40"/>
           <w:szCs w:val="40"/>
         </w:rPr>
-        <w:lastRenderedPageBreak/>
         <w:drawing>
-          <wp:inline distT="0" distB="0" distL="0" distR="0" wp14:anchorId="0DB60875" wp14:editId="121D41D9">
-            <wp:extent cx="5471634" cy="2042337"/>
+          <wp:inline distT="0" distB="0" distL="0" distR="0" wp14:anchorId="70592A8A" wp14:editId="562B0531">
+            <wp:extent cx="5486875" cy="1790855"/>
             <wp:effectExtent l="0" t="0" r="0" b="0"/>
-            <wp:docPr id="28" name="Picture 28"/>
+            <wp:docPr id="27" name="Picture 27"/>
             <wp:cNvGraphicFramePr>
               <a:graphicFrameLocks xmlns:a="http://schemas.openxmlformats.org/drawingml/2006/main" noChangeAspect="1"/>
             </wp:cNvGraphicFramePr>
@@ -2934,7 +2950,7 @@
                   <pic:spPr>
                     <a:xfrm>
                       <a:off x="0" y="0"/>
-                      <a:ext cx="5471634" cy="2042337"/>
+                      <a:ext cx="5486875" cy="1790855"/>
                     </a:xfrm>
                     <a:prstGeom prst="rect">
                       <a:avLst/>
@@ -2949,70 +2965,17 @@
     </w:p>
     <w:p>
       <w:pPr>
-        <w:pStyle w:val="Heading2"/>
-        <w:rPr>
-          <w:color w:val="FF0000"/>
-          <w:sz w:val="40"/>
-          <w:szCs w:val="40"/>
-        </w:rPr>
-      </w:pPr>
-      <w:r>
-        <w:rPr>
-          <w:color w:val="FF0000"/>
-          <w:sz w:val="40"/>
-          <w:szCs w:val="40"/>
-        </w:rPr>
-        <w:t>5.3.2 Creating a custom login page</w:t>
-      </w:r>
-    </w:p>
-    <w:p>
-      <w:pPr>
-        <w:rPr>
-          <w:sz w:val="40"/>
-          <w:szCs w:val="40"/>
-        </w:rPr>
-      </w:pPr>
-      <w:r>
-        <w:rPr>
-          <w:sz w:val="40"/>
-          <w:szCs w:val="40"/>
-        </w:rPr>
-        <w:t>-</w:t>
-      </w:r>
-      <w:proofErr w:type="spellStart"/>
-      <w:proofErr w:type="gramStart"/>
-      <w:r>
-        <w:rPr>
-          <w:b/>
-          <w:sz w:val="40"/>
-          <w:szCs w:val="40"/>
-        </w:rPr>
-        <w:t>formLogin</w:t>
-      </w:r>
-      <w:proofErr w:type="spellEnd"/>
-      <w:r>
-        <w:rPr>
-          <w:b/>
-          <w:sz w:val="40"/>
-          <w:szCs w:val="40"/>
-        </w:rPr>
-        <w:t>(</w:t>
-      </w:r>
-      <w:proofErr w:type="gramEnd"/>
-      <w:r>
-        <w:rPr>
-          <w:b/>
-          <w:sz w:val="40"/>
-          <w:szCs w:val="40"/>
-        </w:rPr>
-        <w:t>)</w:t>
-      </w:r>
-      <w:r>
-        <w:rPr>
-          <w:sz w:val="40"/>
-          <w:szCs w:val="40"/>
-        </w:rPr>
-        <w:t>: configure the path of custom login page</w:t>
+        <w:rPr>
+          <w:sz w:val="40"/>
+          <w:szCs w:val="40"/>
+        </w:rPr>
+      </w:pPr>
+      <w:r>
+        <w:rPr>
+          <w:sz w:val="40"/>
+          <w:szCs w:val="40"/>
+        </w:rPr>
+        <w:t>+These expressions are flexible. Example: allow only users with ROLE_USER to create new tacos on Tuesdays</w:t>
       </w:r>
     </w:p>
     <w:p>
@@ -3028,11 +2991,12 @@
           <w:sz w:val="40"/>
           <w:szCs w:val="40"/>
         </w:rPr>
+        <w:lastRenderedPageBreak/>
         <w:drawing>
-          <wp:inline distT="0" distB="0" distL="0" distR="0" wp14:anchorId="2D8E869D" wp14:editId="5366B0F9">
-            <wp:extent cx="5433531" cy="2042337"/>
+          <wp:inline distT="0" distB="0" distL="0" distR="0" wp14:anchorId="0DB60875" wp14:editId="121D41D9">
+            <wp:extent cx="5471634" cy="2042337"/>
             <wp:effectExtent l="0" t="0" r="0" b="0"/>
-            <wp:docPr id="29" name="Picture 29"/>
+            <wp:docPr id="28" name="Picture 28"/>
             <wp:cNvGraphicFramePr>
               <a:graphicFrameLocks xmlns:a="http://schemas.openxmlformats.org/drawingml/2006/main" noChangeAspect="1"/>
             </wp:cNvGraphicFramePr>
@@ -3052,7 +3016,7 @@
                   <pic:spPr>
                     <a:xfrm>
                       <a:off x="0" y="0"/>
-                      <a:ext cx="5433531" cy="2042337"/>
+                      <a:ext cx="5471634" cy="2042337"/>
                     </a:xfrm>
                     <a:prstGeom prst="rect">
                       <a:avLst/>
@@ -3067,27 +3031,71 @@
     </w:p>
     <w:p>
       <w:pPr>
-        <w:rPr>
-          <w:sz w:val="40"/>
-          <w:szCs w:val="40"/>
-        </w:rPr>
-      </w:pPr>
-      <w:r>
-        <w:rPr>
-          <w:sz w:val="40"/>
-          <w:szCs w:val="40"/>
-        </w:rPr>
-        <w:t xml:space="preserve">-Add controller in </w:t>
+        <w:pStyle w:val="Heading2"/>
+        <w:rPr>
+          <w:color w:val="FF0000"/>
+          <w:sz w:val="40"/>
+          <w:szCs w:val="40"/>
+        </w:rPr>
+      </w:pPr>
+      <w:r>
+        <w:rPr>
+          <w:color w:val="FF0000"/>
+          <w:sz w:val="40"/>
+          <w:szCs w:val="40"/>
+        </w:rPr>
+        <w:t>5.3.2 Creating a custom login page</w:t>
+      </w:r>
+    </w:p>
+    <w:p>
+      <w:pPr>
+        <w:rPr>
+          <w:sz w:val="40"/>
+          <w:szCs w:val="40"/>
+        </w:rPr>
+      </w:pPr>
+      <w:r>
+        <w:rPr>
+          <w:sz w:val="40"/>
+          <w:szCs w:val="40"/>
+        </w:rPr>
+        <w:t>-</w:t>
       </w:r>
       <w:proofErr w:type="spellStart"/>
-      <w:r>
-        <w:rPr>
-          <w:sz w:val="40"/>
-          <w:szCs w:val="40"/>
-        </w:rPr>
-        <w:t>WebConfig</w:t>
+      <w:proofErr w:type="gramStart"/>
+      <w:r>
+        <w:rPr>
+          <w:b/>
+          <w:sz w:val="40"/>
+          <w:szCs w:val="40"/>
+        </w:rPr>
+        <w:t>formLogin</w:t>
       </w:r>
       <w:proofErr w:type="spellEnd"/>
+      <w:r>
+        <w:rPr>
+          <w:b/>
+          <w:sz w:val="40"/>
+          <w:szCs w:val="40"/>
+        </w:rPr>
+        <w:t>(</w:t>
+      </w:r>
+      <w:proofErr w:type="gramEnd"/>
+      <w:r>
+        <w:rPr>
+          <w:b/>
+          <w:sz w:val="40"/>
+          <w:szCs w:val="40"/>
+        </w:rPr>
+        <w:t>)</w:t>
+      </w:r>
+      <w:r>
+        <w:rPr>
+          <w:sz w:val="40"/>
+          <w:szCs w:val="40"/>
+        </w:rPr>
+        <w:t>: configure the path of custom login page</w:t>
+      </w:r>
     </w:p>
     <w:p>
       <w:pPr>
@@ -3103,10 +3111,10 @@
           <w:szCs w:val="40"/>
         </w:rPr>
         <w:drawing>
-          <wp:inline distT="0" distB="0" distL="0" distR="0" wp14:anchorId="7952E0AF" wp14:editId="5D2F8F01">
-            <wp:extent cx="4724809" cy="769687"/>
+          <wp:inline distT="0" distB="0" distL="0" distR="0" wp14:anchorId="2D8E869D" wp14:editId="5366B0F9">
+            <wp:extent cx="5433531" cy="2042337"/>
             <wp:effectExtent l="0" t="0" r="0" b="0"/>
-            <wp:docPr id="30" name="Picture 30"/>
+            <wp:docPr id="29" name="Picture 29"/>
             <wp:cNvGraphicFramePr>
               <a:graphicFrameLocks xmlns:a="http://schemas.openxmlformats.org/drawingml/2006/main" noChangeAspect="1"/>
             </wp:cNvGraphicFramePr>
@@ -3126,6 +3134,80 @@
                   <pic:spPr>
                     <a:xfrm>
                       <a:off x="0" y="0"/>
+                      <a:ext cx="5433531" cy="2042337"/>
+                    </a:xfrm>
+                    <a:prstGeom prst="rect">
+                      <a:avLst/>
+                    </a:prstGeom>
+                  </pic:spPr>
+                </pic:pic>
+              </a:graphicData>
+            </a:graphic>
+          </wp:inline>
+        </w:drawing>
+      </w:r>
+    </w:p>
+    <w:p>
+      <w:pPr>
+        <w:rPr>
+          <w:sz w:val="40"/>
+          <w:szCs w:val="40"/>
+        </w:rPr>
+      </w:pPr>
+      <w:r>
+        <w:rPr>
+          <w:sz w:val="40"/>
+          <w:szCs w:val="40"/>
+        </w:rPr>
+        <w:t xml:space="preserve">-Add controller in </w:t>
+      </w:r>
+      <w:proofErr w:type="spellStart"/>
+      <w:r>
+        <w:rPr>
+          <w:sz w:val="40"/>
+          <w:szCs w:val="40"/>
+        </w:rPr>
+        <w:t>WebConfig</w:t>
+      </w:r>
+      <w:proofErr w:type="spellEnd"/>
+    </w:p>
+    <w:p>
+      <w:pPr>
+        <w:rPr>
+          <w:sz w:val="40"/>
+          <w:szCs w:val="40"/>
+        </w:rPr>
+      </w:pPr>
+      <w:r>
+        <w:rPr>
+          <w:noProof/>
+          <w:sz w:val="40"/>
+          <w:szCs w:val="40"/>
+        </w:rPr>
+        <w:drawing>
+          <wp:inline distT="0" distB="0" distL="0" distR="0" wp14:anchorId="7952E0AF" wp14:editId="5D2F8F01">
+            <wp:extent cx="4724809" cy="769687"/>
+            <wp:effectExtent l="0" t="0" r="0" b="0"/>
+            <wp:docPr id="30" name="Picture 30"/>
+            <wp:cNvGraphicFramePr>
+              <a:graphicFrameLocks xmlns:a="http://schemas.openxmlformats.org/drawingml/2006/main" noChangeAspect="1"/>
+            </wp:cNvGraphicFramePr>
+            <a:graphic xmlns:a="http://schemas.openxmlformats.org/drawingml/2006/main">
+              <a:graphicData uri="http://schemas.openxmlformats.org/drawingml/2006/picture">
+                <pic:pic xmlns:pic="http://schemas.openxmlformats.org/drawingml/2006/picture">
+                  <pic:nvPicPr>
+                    <pic:cNvPr id="1" name=""/>
+                    <pic:cNvPicPr/>
+                  </pic:nvPicPr>
+                  <pic:blipFill>
+                    <a:blip r:embed="rId34"/>
+                    <a:stretch>
+                      <a:fillRect/>
+                    </a:stretch>
+                  </pic:blipFill>
+                  <pic:spPr>
+                    <a:xfrm>
+                      <a:off x="0" y="0"/>
                       <a:ext cx="4724809" cy="769687"/>
                     </a:xfrm>
                     <a:prstGeom prst="rect">
@@ -3184,7 +3266,7 @@
                     <pic:cNvPicPr/>
                   </pic:nvPicPr>
                   <pic:blipFill>
-                    <a:blip r:embed="rId34"/>
+                    <a:blip r:embed="rId35"/>
                     <a:stretch>
                       <a:fillRect/>
                     </a:stretch>
@@ -3233,8 +3315,8 @@
             <v:path o:extrusionok="f" gradientshapeok="t" o:connecttype="rect"/>
             <o:lock v:ext="edit" aspectratio="t"/>
           </v:shapetype>
-          <v:shape id="Picture 32" o:spid="_x0000_i1025" type="#_x0000_t75" style="width:57.15pt;height:20.55pt;visibility:visible;mso-wrap-style:square">
-            <v:imagedata r:id="rId35" o:title=""/>
+          <v:shape id="Picture 32" o:spid="_x0000_i1025" type="#_x0000_t75" style="width:57pt;height:20.4pt;visibility:visible;mso-wrap-style:square">
+            <v:imagedata r:id="rId36" o:title=""/>
           </v:shape>
         </w:pict>
       </w:r>
@@ -3317,72 +3399,6 @@
             <wp:extent cx="2804403" cy="853514"/>
             <wp:effectExtent l="0" t="0" r="0" b="3810"/>
             <wp:docPr id="33" name="Picture 33"/>
-            <wp:cNvGraphicFramePr>
-              <a:graphicFrameLocks xmlns:a="http://schemas.openxmlformats.org/drawingml/2006/main" noChangeAspect="1"/>
-            </wp:cNvGraphicFramePr>
-            <a:graphic xmlns:a="http://schemas.openxmlformats.org/drawingml/2006/main">
-              <a:graphicData uri="http://schemas.openxmlformats.org/drawingml/2006/picture">
-                <pic:pic xmlns:pic="http://schemas.openxmlformats.org/drawingml/2006/picture">
-                  <pic:nvPicPr>
-                    <pic:cNvPr id="1" name=""/>
-                    <pic:cNvPicPr/>
-                  </pic:nvPicPr>
-                  <pic:blipFill>
-                    <a:blip r:embed="rId36"/>
-                    <a:stretch>
-                      <a:fillRect/>
-                    </a:stretch>
-                  </pic:blipFill>
-                  <pic:spPr>
-                    <a:xfrm>
-                      <a:off x="0" y="0"/>
-                      <a:ext cx="2804403" cy="853514"/>
-                    </a:xfrm>
-                    <a:prstGeom prst="rect">
-                      <a:avLst/>
-                    </a:prstGeom>
-                  </pic:spPr>
-                </pic:pic>
-              </a:graphicData>
-            </a:graphic>
-          </wp:inline>
-        </w:drawing>
-      </w:r>
-    </w:p>
-    <w:p>
-      <w:pPr>
-        <w:rPr>
-          <w:sz w:val="40"/>
-          <w:szCs w:val="40"/>
-        </w:rPr>
-      </w:pPr>
-      <w:r>
-        <w:rPr>
-          <w:sz w:val="40"/>
-          <w:szCs w:val="40"/>
-        </w:rPr>
-        <w:t xml:space="preserve">-Be default, a successful login will take user to page that they were navigating to when SS determined that they needed to log in. If user directly navigates to login page, login would take them to root path (home page). Change them: </w:t>
-      </w:r>
-    </w:p>
-    <w:p>
-      <w:pPr>
-        <w:rPr>
-          <w:sz w:val="40"/>
-          <w:szCs w:val="40"/>
-        </w:rPr>
-      </w:pPr>
-      <w:r>
-        <w:rPr>
-          <w:noProof/>
-          <w:sz w:val="40"/>
-          <w:szCs w:val="40"/>
-        </w:rPr>
-        <w:lastRenderedPageBreak/>
-        <w:drawing>
-          <wp:inline distT="0" distB="0" distL="0" distR="0" wp14:anchorId="6766190D" wp14:editId="0184B496">
-            <wp:extent cx="2354784" cy="602032"/>
-            <wp:effectExtent l="0" t="0" r="7620" b="7620"/>
-            <wp:docPr id="34" name="Picture 34"/>
             <wp:cNvGraphicFramePr>
               <a:graphicFrameLocks xmlns:a="http://schemas.openxmlformats.org/drawingml/2006/main" noChangeAspect="1"/>
             </wp:cNvGraphicFramePr>
@@ -3402,7 +3418,7 @@
                   <pic:spPr>
                     <a:xfrm>
                       <a:off x="0" y="0"/>
-                      <a:ext cx="2354784" cy="602032"/>
+                      <a:ext cx="2804403" cy="853514"/>
                     </a:xfrm>
                     <a:prstGeom prst="rect">
                       <a:avLst/>
@@ -3424,15 +3440,31 @@
       </w:pPr>
       <w:r>
         <w:rPr>
+          <w:sz w:val="40"/>
+          <w:szCs w:val="40"/>
+        </w:rPr>
+        <w:t xml:space="preserve">-Be default, a successful login will take user to page that they were navigating to when SS determined that they needed to log in. If user directly navigates to login page, login would take them to root path (home page). Change them: </w:t>
+      </w:r>
+    </w:p>
+    <w:p>
+      <w:pPr>
+        <w:rPr>
+          <w:sz w:val="40"/>
+          <w:szCs w:val="40"/>
+        </w:rPr>
+      </w:pPr>
+      <w:r>
+        <w:rPr>
           <w:noProof/>
           <w:sz w:val="40"/>
           <w:szCs w:val="40"/>
         </w:rPr>
+        <w:lastRenderedPageBreak/>
         <w:drawing>
-          <wp:inline distT="0" distB="0" distL="0" distR="0" wp14:anchorId="3041ACFA" wp14:editId="68BEF12A">
-            <wp:extent cx="2812024" cy="640135"/>
+          <wp:inline distT="0" distB="0" distL="0" distR="0" wp14:anchorId="6766190D" wp14:editId="0184B496">
+            <wp:extent cx="2354784" cy="602032"/>
             <wp:effectExtent l="0" t="0" r="7620" b="7620"/>
-            <wp:docPr id="35" name="Picture 35"/>
+            <wp:docPr id="34" name="Picture 34"/>
             <wp:cNvGraphicFramePr>
               <a:graphicFrameLocks xmlns:a="http://schemas.openxmlformats.org/drawingml/2006/main" noChangeAspect="1"/>
             </wp:cNvGraphicFramePr>
@@ -3452,7 +3484,7 @@
                   <pic:spPr>
                     <a:xfrm>
                       <a:off x="0" y="0"/>
-                      <a:ext cx="2812024" cy="640135"/>
+                      <a:ext cx="2354784" cy="602032"/>
                     </a:xfrm>
                     <a:prstGeom prst="rect">
                       <a:avLst/>
@@ -3474,138 +3506,15 @@
       </w:pPr>
       <w:r>
         <w:rPr>
-          <w:sz w:val="40"/>
-          <w:szCs w:val="40"/>
-        </w:rPr>
-        <w:t xml:space="preserve">+true: </w:t>
-      </w:r>
-      <w:r>
-        <w:rPr>
-          <w:sz w:val="40"/>
-          <w:szCs w:val="40"/>
-        </w:rPr>
-        <w:t>go to design page even if they were navigating elsewhere prior.</w:t>
-      </w:r>
-    </w:p>
-    <w:p>
-      <w:pPr>
-        <w:pStyle w:val="Heading2"/>
-        <w:rPr>
-          <w:color w:val="FF0000"/>
-          <w:sz w:val="40"/>
-          <w:szCs w:val="40"/>
-        </w:rPr>
-      </w:pPr>
-      <w:r>
-        <w:rPr>
-          <w:color w:val="FF0000"/>
-          <w:sz w:val="40"/>
-          <w:szCs w:val="40"/>
-        </w:rPr>
-        <w:t xml:space="preserve">5.3.3 </w:t>
-      </w:r>
-      <w:r>
-        <w:rPr>
-          <w:color w:val="FF0000"/>
-          <w:sz w:val="40"/>
-          <w:szCs w:val="40"/>
-        </w:rPr>
-        <w:t>Enabling third-party authentication</w:t>
-      </w:r>
-    </w:p>
-    <w:p>
-      <w:pPr>
-        <w:rPr>
-          <w:sz w:val="40"/>
-          <w:szCs w:val="40"/>
-        </w:rPr>
-      </w:pPr>
-      <w:r>
-        <w:rPr>
-          <w:sz w:val="40"/>
-          <w:szCs w:val="40"/>
-        </w:rPr>
-        <w:t xml:space="preserve">-Offer a way to sign in via another website like Facebook. This type of authentication is based on OAuth2 or </w:t>
-      </w:r>
-      <w:proofErr w:type="spellStart"/>
-      <w:r>
-        <w:rPr>
-          <w:sz w:val="40"/>
-          <w:szCs w:val="40"/>
-        </w:rPr>
-        <w:t>OpenId</w:t>
-      </w:r>
-      <w:proofErr w:type="spellEnd"/>
-      <w:r>
-        <w:rPr>
-          <w:sz w:val="40"/>
-          <w:szCs w:val="40"/>
-        </w:rPr>
-        <w:t xml:space="preserve"> Connect (OIDC)</w:t>
-      </w:r>
-    </w:p>
-    <w:p>
-      <w:pPr>
-        <w:rPr>
-          <w:sz w:val="40"/>
-          <w:szCs w:val="40"/>
-        </w:rPr>
-      </w:pPr>
-      <w:r>
-        <w:rPr>
-          <w:sz w:val="40"/>
-          <w:szCs w:val="40"/>
-        </w:rPr>
-        <w:t>+OAuth2 is an authorization specification</w:t>
-      </w:r>
-    </w:p>
-    <w:p>
-      <w:pPr>
-        <w:rPr>
-          <w:sz w:val="40"/>
-          <w:szCs w:val="40"/>
-        </w:rPr>
-      </w:pPr>
-      <w:r>
-        <w:rPr>
-          <w:sz w:val="40"/>
-          <w:szCs w:val="40"/>
-        </w:rPr>
-        <w:t>+OCID is another security specification that is based on OAuth2 to formalize the interaction that takes place during a third-party authentication</w:t>
-      </w:r>
-    </w:p>
-    <w:p>
-      <w:pPr>
-        <w:rPr>
-          <w:sz w:val="40"/>
-          <w:szCs w:val="40"/>
-        </w:rPr>
-      </w:pPr>
-      <w:r>
-        <w:rPr>
-          <w:sz w:val="40"/>
-          <w:szCs w:val="40"/>
-        </w:rPr>
-        <w:t>-Add OAuth2 client starter:</w:t>
-      </w:r>
-    </w:p>
-    <w:p>
-      <w:pPr>
-        <w:rPr>
-          <w:sz w:val="40"/>
-          <w:szCs w:val="40"/>
-        </w:rPr>
-      </w:pPr>
-      <w:r>
-        <w:rPr>
+          <w:noProof/>
           <w:sz w:val="40"/>
           <w:szCs w:val="40"/>
         </w:rPr>
         <w:drawing>
-          <wp:inline distT="0" distB="0" distL="0" distR="0" wp14:anchorId="54FDB175" wp14:editId="68DDDBFC">
-            <wp:extent cx="4381880" cy="563929"/>
-            <wp:effectExtent l="0" t="0" r="0" b="7620"/>
-            <wp:docPr id="32" name="Picture 32"/>
+          <wp:inline distT="0" distB="0" distL="0" distR="0" wp14:anchorId="3041ACFA" wp14:editId="68BEF12A">
+            <wp:extent cx="2812024" cy="640135"/>
+            <wp:effectExtent l="0" t="0" r="7620" b="7620"/>
+            <wp:docPr id="35" name="Picture 35"/>
             <wp:cNvGraphicFramePr>
               <a:graphicFrameLocks xmlns:a="http://schemas.openxmlformats.org/drawingml/2006/main" noChangeAspect="1"/>
             </wp:cNvGraphicFramePr>
@@ -3625,7 +3534,7 @@
                   <pic:spPr>
                     <a:xfrm>
                       <a:off x="0" y="0"/>
-                      <a:ext cx="4381880" cy="563929"/>
+                      <a:ext cx="2812024" cy="640135"/>
                     </a:xfrm>
                     <a:prstGeom prst="rect">
                       <a:avLst/>
@@ -3650,14 +3559,55 @@
           <w:sz w:val="40"/>
           <w:szCs w:val="40"/>
         </w:rPr>
-        <w:t>-You’ll need to configure details ab</w:t>
-      </w:r>
-      <w:r>
-        <w:rPr>
-          <w:sz w:val="40"/>
-          <w:szCs w:val="40"/>
-        </w:rPr>
-        <w:t xml:space="preserve">out one or more OAuth2 or </w:t>
+        <w:t xml:space="preserve">+true: </w:t>
+      </w:r>
+      <w:r>
+        <w:rPr>
+          <w:sz w:val="40"/>
+          <w:szCs w:val="40"/>
+        </w:rPr>
+        <w:t>go to design page even if they were navigating elsewhere prior.</w:t>
+      </w:r>
+    </w:p>
+    <w:p>
+      <w:pPr>
+        <w:pStyle w:val="Heading2"/>
+        <w:rPr>
+          <w:color w:val="FF0000"/>
+          <w:sz w:val="40"/>
+          <w:szCs w:val="40"/>
+        </w:rPr>
+      </w:pPr>
+      <w:r>
+        <w:rPr>
+          <w:color w:val="FF0000"/>
+          <w:sz w:val="40"/>
+          <w:szCs w:val="40"/>
+        </w:rPr>
+        <w:t xml:space="preserve">5.3.3 </w:t>
+      </w:r>
+      <w:r>
+        <w:rPr>
+          <w:color w:val="FF0000"/>
+          <w:sz w:val="40"/>
+          <w:szCs w:val="40"/>
+        </w:rPr>
+        <w:t>Enabling third-party authentication</w:t>
+      </w:r>
+    </w:p>
+    <w:p>
+      <w:pPr>
+        <w:rPr>
+          <w:sz w:val="40"/>
+          <w:szCs w:val="40"/>
+        </w:rPr>
+      </w:pPr>
+      <w:r>
+        <w:rPr>
+          <w:sz w:val="40"/>
+          <w:szCs w:val="40"/>
+        </w:rPr>
+        <w:t xml:space="preserve">-Offer a way to sign in via another website like Facebook. This type of authentication is based on OAuth2 or </w:t>
       </w:r>
       <w:proofErr w:type="spellStart"/>
       <w:r>
@@ -3665,7 +3615,7 @@
           <w:sz w:val="40"/>
           <w:szCs w:val="40"/>
         </w:rPr>
-        <w:t>OpenID</w:t>
+        <w:t>OpenId</w:t>
       </w:r>
       <w:proofErr w:type="spellEnd"/>
       <w:r>
@@ -3673,106 +3623,72 @@
           <w:sz w:val="40"/>
           <w:szCs w:val="40"/>
         </w:rPr>
-        <w:t xml:space="preserve"> Connect server. SS supports </w:t>
-      </w:r>
-      <w:proofErr w:type="spellStart"/>
-      <w:r>
-        <w:rPr>
-          <w:sz w:val="40"/>
-          <w:szCs w:val="40"/>
-        </w:rPr>
-        <w:t>sigin</w:t>
-      </w:r>
-      <w:proofErr w:type="spellEnd"/>
-      <w:r>
-        <w:rPr>
-          <w:sz w:val="40"/>
-          <w:szCs w:val="40"/>
-        </w:rPr>
-        <w:t xml:space="preserve">-in Facebook, Google, </w:t>
-      </w:r>
-      <w:proofErr w:type="spellStart"/>
-      <w:r>
-        <w:rPr>
-          <w:sz w:val="40"/>
-          <w:szCs w:val="40"/>
-        </w:rPr>
-        <w:t>GitHub</w:t>
-      </w:r>
-      <w:proofErr w:type="spellEnd"/>
-      <w:r>
-        <w:rPr>
-          <w:sz w:val="40"/>
-          <w:szCs w:val="40"/>
-        </w:rPr>
-        <w:t xml:space="preserve"> and </w:t>
-      </w:r>
-      <w:proofErr w:type="spellStart"/>
-      <w:r>
-        <w:rPr>
-          <w:sz w:val="40"/>
-          <w:szCs w:val="40"/>
-        </w:rPr>
-        <w:t>Okta</w:t>
-      </w:r>
-      <w:proofErr w:type="spellEnd"/>
-      <w:r>
-        <w:rPr>
-          <w:sz w:val="40"/>
-          <w:szCs w:val="40"/>
-        </w:rPr>
-        <w:t>. You can configure other clients.</w:t>
-      </w:r>
-    </w:p>
-    <w:p>
-      <w:pPr>
-        <w:rPr>
-          <w:sz w:val="40"/>
-          <w:szCs w:val="40"/>
-        </w:rPr>
-      </w:pPr>
-      <w:r>
-        <w:rPr>
-          <w:sz w:val="40"/>
-          <w:szCs w:val="40"/>
-        </w:rPr>
-        <w:lastRenderedPageBreak/>
-        <w:t>-The general set of properties for OAuth2/</w:t>
-      </w:r>
-      <w:proofErr w:type="spellStart"/>
-      <w:r>
-        <w:rPr>
-          <w:sz w:val="40"/>
-          <w:szCs w:val="40"/>
-        </w:rPr>
-        <w:t>OpenID</w:t>
-      </w:r>
-      <w:proofErr w:type="spellEnd"/>
-      <w:r>
-        <w:rPr>
-          <w:sz w:val="40"/>
-          <w:szCs w:val="40"/>
-        </w:rPr>
-        <w:t xml:space="preserve"> Connect client: </w:t>
-      </w:r>
-    </w:p>
-    <w:p>
-      <w:pPr>
-        <w:rPr>
-          <w:sz w:val="40"/>
-          <w:szCs w:val="40"/>
-        </w:rPr>
-      </w:pPr>
-      <w:r>
-        <w:rPr>
+        <w:t xml:space="preserve"> Connect (OIDC)</w:t>
+      </w:r>
+    </w:p>
+    <w:p>
+      <w:pPr>
+        <w:rPr>
+          <w:sz w:val="40"/>
+          <w:szCs w:val="40"/>
+        </w:rPr>
+      </w:pPr>
+      <w:r>
+        <w:rPr>
+          <w:sz w:val="40"/>
+          <w:szCs w:val="40"/>
+        </w:rPr>
+        <w:t>+OAuth2 is an authorization specification</w:t>
+      </w:r>
+    </w:p>
+    <w:p>
+      <w:pPr>
+        <w:rPr>
+          <w:sz w:val="40"/>
+          <w:szCs w:val="40"/>
+        </w:rPr>
+      </w:pPr>
+      <w:r>
+        <w:rPr>
+          <w:sz w:val="40"/>
+          <w:szCs w:val="40"/>
+        </w:rPr>
+        <w:t>+OCID is another security specification that is based on OAuth2 to formalize the interaction that takes place during a third-party authentication</w:t>
+      </w:r>
+    </w:p>
+    <w:p>
+      <w:pPr>
+        <w:rPr>
+          <w:sz w:val="40"/>
+          <w:szCs w:val="40"/>
+        </w:rPr>
+      </w:pPr>
+      <w:r>
+        <w:rPr>
+          <w:sz w:val="40"/>
+          <w:szCs w:val="40"/>
+        </w:rPr>
+        <w:t>-Add OAuth2 client starter:</w:t>
+      </w:r>
+    </w:p>
+    <w:p>
+      <w:pPr>
+        <w:rPr>
+          <w:sz w:val="40"/>
+          <w:szCs w:val="40"/>
+        </w:rPr>
+      </w:pPr>
+      <w:r>
+        <w:rPr>
+          <w:noProof/>
           <w:sz w:val="40"/>
           <w:szCs w:val="40"/>
         </w:rPr>
         <w:drawing>
-          <wp:inline distT="0" distB="0" distL="0" distR="0" wp14:anchorId="7D674511" wp14:editId="79C8D77A">
-            <wp:extent cx="4389500" cy="1364098"/>
+          <wp:inline distT="0" distB="0" distL="0" distR="0" wp14:anchorId="54FDB175" wp14:editId="68DDDBFC">
+            <wp:extent cx="4381880" cy="563929"/>
             <wp:effectExtent l="0" t="0" r="0" b="7620"/>
-            <wp:docPr id="36" name="Picture 36"/>
+            <wp:docPr id="32" name="Picture 32"/>
             <wp:cNvGraphicFramePr>
               <a:graphicFrameLocks xmlns:a="http://schemas.openxmlformats.org/drawingml/2006/main" noChangeAspect="1"/>
             </wp:cNvGraphicFramePr>
@@ -3792,7 +3708,7 @@
                   <pic:spPr>
                     <a:xfrm>
                       <a:off x="0" y="0"/>
-                      <a:ext cx="4389500" cy="1364098"/>
+                      <a:ext cx="4381880" cy="563929"/>
                     </a:xfrm>
                     <a:prstGeom prst="rect">
                       <a:avLst/>
@@ -3817,7 +3733,14 @@
           <w:sz w:val="40"/>
           <w:szCs w:val="40"/>
         </w:rPr>
-        <w:t xml:space="preserve">+Example: sign in using Facebook in </w:t>
+        <w:t>-You’ll need to configure details ab</w:t>
+      </w:r>
+      <w:r>
+        <w:rPr>
+          <w:sz w:val="40"/>
+          <w:szCs w:val="40"/>
+        </w:rPr>
+        <w:t xml:space="preserve">out one or more OAuth2 or </w:t>
       </w:r>
       <w:proofErr w:type="spellStart"/>
       <w:r>
@@ -3825,27 +3748,115 @@
           <w:sz w:val="40"/>
           <w:szCs w:val="40"/>
         </w:rPr>
-        <w:t>application.yml</w:t>
+        <w:t>OpenID</w:t>
       </w:r>
       <w:proofErr w:type="spellEnd"/>
-    </w:p>
-    <w:p>
-      <w:pPr>
-        <w:rPr>
-          <w:sz w:val="40"/>
-          <w:szCs w:val="40"/>
-        </w:rPr>
-      </w:pPr>
-      <w:r>
-        <w:rPr>
+      <w:r>
+        <w:rPr>
+          <w:sz w:val="40"/>
+          <w:szCs w:val="40"/>
+        </w:rPr>
+        <w:t xml:space="preserve"> Connect server. SS supports </w:t>
+      </w:r>
+      <w:proofErr w:type="spellStart"/>
+      <w:r>
+        <w:rPr>
+          <w:sz w:val="40"/>
+          <w:szCs w:val="40"/>
+        </w:rPr>
+        <w:t>sigin</w:t>
+      </w:r>
+      <w:proofErr w:type="spellEnd"/>
+      <w:r>
+        <w:rPr>
+          <w:sz w:val="40"/>
+          <w:szCs w:val="40"/>
+        </w:rPr>
+        <w:t xml:space="preserve">-in Facebook, Google, </w:t>
+      </w:r>
+      <w:proofErr w:type="spellStart"/>
+      <w:r>
+        <w:rPr>
+          <w:sz w:val="40"/>
+          <w:szCs w:val="40"/>
+        </w:rPr>
+        <w:t>GitHub</w:t>
+      </w:r>
+      <w:proofErr w:type="spellEnd"/>
+      <w:r>
+        <w:rPr>
+          <w:sz w:val="40"/>
+          <w:szCs w:val="40"/>
+        </w:rPr>
+        <w:t xml:space="preserve"> and </w:t>
+      </w:r>
+      <w:proofErr w:type="spellStart"/>
+      <w:r>
+        <w:rPr>
+          <w:sz w:val="40"/>
+          <w:szCs w:val="40"/>
+        </w:rPr>
+        <w:t>Okta</w:t>
+      </w:r>
+      <w:proofErr w:type="spellEnd"/>
+      <w:r>
+        <w:rPr>
+          <w:sz w:val="40"/>
+          <w:szCs w:val="40"/>
+        </w:rPr>
+        <w:t>. You can configure other clients.</w:t>
+      </w:r>
+    </w:p>
+    <w:p>
+      <w:pPr>
+        <w:rPr>
+          <w:sz w:val="40"/>
+          <w:szCs w:val="40"/>
+        </w:rPr>
+      </w:pPr>
+      <w:r>
+        <w:rPr>
+          <w:sz w:val="40"/>
+          <w:szCs w:val="40"/>
+        </w:rPr>
+        <w:lastRenderedPageBreak/>
+        <w:t>-The general set of properties for OAuth2/</w:t>
+      </w:r>
+      <w:proofErr w:type="spellStart"/>
+      <w:r>
+        <w:rPr>
+          <w:sz w:val="40"/>
+          <w:szCs w:val="40"/>
+        </w:rPr>
+        <w:t>OpenID</w:t>
+      </w:r>
+      <w:proofErr w:type="spellEnd"/>
+      <w:r>
+        <w:rPr>
+          <w:sz w:val="40"/>
+          <w:szCs w:val="40"/>
+        </w:rPr>
+        <w:t xml:space="preserve"> Connect client: </w:t>
+      </w:r>
+    </w:p>
+    <w:p>
+      <w:pPr>
+        <w:rPr>
+          <w:sz w:val="40"/>
+          <w:szCs w:val="40"/>
+        </w:rPr>
+      </w:pPr>
+      <w:r>
+        <w:rPr>
+          <w:noProof/>
           <w:sz w:val="40"/>
           <w:szCs w:val="40"/>
         </w:rPr>
         <w:drawing>
-          <wp:inline distT="0" distB="0" distL="0" distR="0" wp14:anchorId="0229D751" wp14:editId="21602A2C">
-            <wp:extent cx="3589331" cy="1295512"/>
-            <wp:effectExtent l="0" t="0" r="0" b="0"/>
-            <wp:docPr id="37" name="Picture 37"/>
+          <wp:inline distT="0" distB="0" distL="0" distR="0" wp14:anchorId="7D674511" wp14:editId="79C8D77A">
+            <wp:extent cx="4389500" cy="1364098"/>
+            <wp:effectExtent l="0" t="0" r="0" b="7620"/>
+            <wp:docPr id="36" name="Picture 36"/>
             <wp:cNvGraphicFramePr>
               <a:graphicFrameLocks xmlns:a="http://schemas.openxmlformats.org/drawingml/2006/main" noChangeAspect="1"/>
             </wp:cNvGraphicFramePr>
@@ -3865,6 +3876,80 @@
                   <pic:spPr>
                     <a:xfrm>
                       <a:off x="0" y="0"/>
+                      <a:ext cx="4389500" cy="1364098"/>
+                    </a:xfrm>
+                    <a:prstGeom prst="rect">
+                      <a:avLst/>
+                    </a:prstGeom>
+                  </pic:spPr>
+                </pic:pic>
+              </a:graphicData>
+            </a:graphic>
+          </wp:inline>
+        </w:drawing>
+      </w:r>
+    </w:p>
+    <w:p>
+      <w:pPr>
+        <w:rPr>
+          <w:sz w:val="40"/>
+          <w:szCs w:val="40"/>
+        </w:rPr>
+      </w:pPr>
+      <w:r>
+        <w:rPr>
+          <w:sz w:val="40"/>
+          <w:szCs w:val="40"/>
+        </w:rPr>
+        <w:t xml:space="preserve">+Example: sign in using Facebook in </w:t>
+      </w:r>
+      <w:proofErr w:type="spellStart"/>
+      <w:r>
+        <w:rPr>
+          <w:sz w:val="40"/>
+          <w:szCs w:val="40"/>
+        </w:rPr>
+        <w:t>application.yml</w:t>
+      </w:r>
+      <w:proofErr w:type="spellEnd"/>
+    </w:p>
+    <w:p>
+      <w:pPr>
+        <w:rPr>
+          <w:sz w:val="40"/>
+          <w:szCs w:val="40"/>
+        </w:rPr>
+      </w:pPr>
+      <w:r>
+        <w:rPr>
+          <w:noProof/>
+          <w:sz w:val="40"/>
+          <w:szCs w:val="40"/>
+        </w:rPr>
+        <w:drawing>
+          <wp:inline distT="0" distB="0" distL="0" distR="0" wp14:anchorId="0229D751" wp14:editId="21602A2C">
+            <wp:extent cx="3589331" cy="1295512"/>
+            <wp:effectExtent l="0" t="0" r="0" b="0"/>
+            <wp:docPr id="37" name="Picture 37"/>
+            <wp:cNvGraphicFramePr>
+              <a:graphicFrameLocks xmlns:a="http://schemas.openxmlformats.org/drawingml/2006/main" noChangeAspect="1"/>
+            </wp:cNvGraphicFramePr>
+            <a:graphic xmlns:a="http://schemas.openxmlformats.org/drawingml/2006/main">
+              <a:graphicData uri="http://schemas.openxmlformats.org/drawingml/2006/picture">
+                <pic:pic xmlns:pic="http://schemas.openxmlformats.org/drawingml/2006/picture">
+                  <pic:nvPicPr>
+                    <pic:cNvPr id="1" name=""/>
+                    <pic:cNvPicPr/>
+                  </pic:nvPicPr>
+                  <pic:blipFill>
+                    <a:blip r:embed="rId42"/>
+                    <a:stretch>
+                      <a:fillRect/>
+                    </a:stretch>
+                  </pic:blipFill>
+                  <pic:spPr>
+                    <a:xfrm>
+                      <a:off x="0" y="0"/>
                       <a:ext cx="3589331" cy="1295512"/>
                     </a:xfrm>
                     <a:prstGeom prst="rect">
@@ -3922,7 +4007,7 @@
         </w:rPr>
         <w:t xml:space="preserve"> are the credentials that identity the app to Facebook. You obtain a client ID and secret by creating a new app entry at </w:t>
       </w:r>
-      <w:hyperlink r:id="rId42" w:history="1">
+      <w:hyperlink r:id="rId43" w:history="1">
         <w:r>
           <w:rPr>
             <w:rStyle w:val="Hyperlink"/>
@@ -4010,6 +4095,7 @@
       </w:pPr>
       <w:r>
         <w:rPr>
+          <w:noProof/>
           <w:sz w:val="40"/>
           <w:szCs w:val="40"/>
         </w:rPr>
@@ -4019,70 +4105,6 @@
             <wp:extent cx="5943600" cy="3081655"/>
             <wp:effectExtent l="0" t="0" r="0" b="4445"/>
             <wp:docPr id="38" name="Picture 38"/>
-            <wp:cNvGraphicFramePr>
-              <a:graphicFrameLocks xmlns:a="http://schemas.openxmlformats.org/drawingml/2006/main" noChangeAspect="1"/>
-            </wp:cNvGraphicFramePr>
-            <a:graphic xmlns:a="http://schemas.openxmlformats.org/drawingml/2006/main">
-              <a:graphicData uri="http://schemas.openxmlformats.org/drawingml/2006/picture">
-                <pic:pic xmlns:pic="http://schemas.openxmlformats.org/drawingml/2006/picture">
-                  <pic:nvPicPr>
-                    <pic:cNvPr id="1" name=""/>
-                    <pic:cNvPicPr/>
-                  </pic:nvPicPr>
-                  <pic:blipFill>
-                    <a:blip r:embed="rId43"/>
-                    <a:stretch>
-                      <a:fillRect/>
-                    </a:stretch>
-                  </pic:blipFill>
-                  <pic:spPr>
-                    <a:xfrm>
-                      <a:off x="0" y="0"/>
-                      <a:ext cx="5943600" cy="3081655"/>
-                    </a:xfrm>
-                    <a:prstGeom prst="rect">
-                      <a:avLst/>
-                    </a:prstGeom>
-                  </pic:spPr>
-                </pic:pic>
-              </a:graphicData>
-            </a:graphic>
-          </wp:inline>
-        </w:drawing>
-      </w:r>
-    </w:p>
-    <w:p>
-      <w:pPr>
-        <w:rPr>
-          <w:sz w:val="40"/>
-          <w:szCs w:val="40"/>
-        </w:rPr>
-      </w:pPr>
-      <w:r>
-        <w:rPr>
-          <w:sz w:val="40"/>
-          <w:szCs w:val="40"/>
-        </w:rPr>
-        <w:t>-Offer both traditional username-password login + third party login:</w:t>
-      </w:r>
-    </w:p>
-    <w:p>
-      <w:pPr>
-        <w:rPr>
-          <w:sz w:val="40"/>
-          <w:szCs w:val="40"/>
-        </w:rPr>
-      </w:pPr>
-      <w:r>
-        <w:rPr>
-          <w:sz w:val="40"/>
-          <w:szCs w:val="40"/>
-        </w:rPr>
-        <w:drawing>
-          <wp:inline distT="0" distB="0" distL="0" distR="0" wp14:anchorId="4A0E2563" wp14:editId="71CF9BB6">
-            <wp:extent cx="2011854" cy="510584"/>
-            <wp:effectExtent l="0" t="0" r="7620" b="3810"/>
-            <wp:docPr id="39" name="Picture 39"/>
             <wp:cNvGraphicFramePr>
               <a:graphicFrameLocks xmlns:a="http://schemas.openxmlformats.org/drawingml/2006/main" noChangeAspect="1"/>
             </wp:cNvGraphicFramePr>
@@ -4102,7 +4124,7 @@
                   <pic:spPr>
                     <a:xfrm>
                       <a:off x="0" y="0"/>
-                      <a:ext cx="2011854" cy="510584"/>
+                      <a:ext cx="5943600" cy="3081655"/>
                     </a:xfrm>
                     <a:prstGeom prst="rect">
                       <a:avLst/>
@@ -4127,41 +4149,27 @@
           <w:sz w:val="40"/>
           <w:szCs w:val="40"/>
         </w:rPr>
-        <w:t>+It takes the user to application-provided login page where they may choose to log in with username +password.</w:t>
-      </w:r>
-    </w:p>
-    <w:p>
-      <w:pPr>
-        <w:rPr>
-          <w:sz w:val="40"/>
-          <w:szCs w:val="40"/>
-        </w:rPr>
-      </w:pPr>
-      <w:r>
-        <w:rPr>
-          <w:sz w:val="40"/>
-          <w:szCs w:val="40"/>
-        </w:rPr>
-        <w:t>-Provide a link on that same login page to log in Facebook</w:t>
-      </w:r>
-    </w:p>
-    <w:p>
-      <w:pPr>
-        <w:rPr>
-          <w:sz w:val="40"/>
-          <w:szCs w:val="40"/>
-        </w:rPr>
-      </w:pPr>
-      <w:r>
-        <w:rPr>
+        <w:t>-Offer both traditional username-password login + third party login:</w:t>
+      </w:r>
+    </w:p>
+    <w:p>
+      <w:pPr>
+        <w:rPr>
+          <w:sz w:val="40"/>
+          <w:szCs w:val="40"/>
+        </w:rPr>
+      </w:pPr>
+      <w:r>
+        <w:rPr>
+          <w:noProof/>
           <w:sz w:val="40"/>
           <w:szCs w:val="40"/>
         </w:rPr>
         <w:drawing>
-          <wp:inline distT="0" distB="0" distL="0" distR="0" wp14:anchorId="39F03BCA" wp14:editId="3AA17F41">
-            <wp:extent cx="5890770" cy="160034"/>
-            <wp:effectExtent l="0" t="0" r="0" b="0"/>
-            <wp:docPr id="40" name="Picture 40"/>
+          <wp:inline distT="0" distB="0" distL="0" distR="0" wp14:anchorId="4A0E2563" wp14:editId="71CF9BB6">
+            <wp:extent cx="2011854" cy="510584"/>
+            <wp:effectExtent l="0" t="0" r="7620" b="3810"/>
+            <wp:docPr id="39" name="Picture 39"/>
             <wp:cNvGraphicFramePr>
               <a:graphicFrameLocks xmlns:a="http://schemas.openxmlformats.org/drawingml/2006/main" noChangeAspect="1"/>
             </wp:cNvGraphicFramePr>
@@ -4181,7 +4189,7 @@
                   <pic:spPr>
                     <a:xfrm>
                       <a:off x="0" y="0"/>
-                      <a:ext cx="5890770" cy="160034"/>
+                      <a:ext cx="2011854" cy="510584"/>
                     </a:xfrm>
                     <a:prstGeom prst="rect">
                       <a:avLst/>
@@ -4206,24 +4214,42 @@
           <w:sz w:val="40"/>
           <w:szCs w:val="40"/>
         </w:rPr>
-        <w:t>-Enable a user to log out:</w:t>
-      </w:r>
+        <w:t>+It takes the user to application-provided login page where they may choose to log in with username +password.</w:t>
+      </w:r>
+    </w:p>
+    <w:p>
+      <w:pPr>
+        <w:rPr>
+          <w:sz w:val="40"/>
+          <w:szCs w:val="40"/>
+        </w:rPr>
+      </w:pPr>
+      <w:r>
+        <w:rPr>
+          <w:sz w:val="40"/>
+          <w:szCs w:val="40"/>
+        </w:rPr>
+        <w:t>-Provide a link on that same login page to log in Facebook</w:t>
+      </w:r>
+    </w:p>
+    <w:p>
+      <w:pPr>
+        <w:rPr>
+          <w:sz w:val="40"/>
+          <w:szCs w:val="40"/>
+        </w:rPr>
+      </w:pPr>
       <w:r>
         <w:rPr>
           <w:noProof/>
-        </w:rPr>
-        <w:t xml:space="preserve"> </w:t>
-      </w:r>
-      <w:r>
-        <w:rPr>
           <w:sz w:val="40"/>
           <w:szCs w:val="40"/>
         </w:rPr>
         <w:drawing>
-          <wp:inline distT="0" distB="0" distL="0" distR="0" wp14:anchorId="3DBCCB3D" wp14:editId="073A0AC5">
-            <wp:extent cx="899238" cy="327688"/>
+          <wp:inline distT="0" distB="0" distL="0" distR="0" wp14:anchorId="39F03BCA" wp14:editId="3AA17F41">
+            <wp:extent cx="5890770" cy="160034"/>
             <wp:effectExtent l="0" t="0" r="0" b="0"/>
-            <wp:docPr id="41" name="Picture 41"/>
+            <wp:docPr id="40" name="Picture 40"/>
             <wp:cNvGraphicFramePr>
               <a:graphicFrameLocks xmlns:a="http://schemas.openxmlformats.org/drawingml/2006/main" noChangeAspect="1"/>
             </wp:cNvGraphicFramePr>
@@ -4243,7 +4269,7 @@
                   <pic:spPr>
                     <a:xfrm>
                       <a:off x="0" y="0"/>
-                      <a:ext cx="899238" cy="327688"/>
+                      <a:ext cx="5890770" cy="160034"/>
                     </a:xfrm>
                     <a:prstGeom prst="rect">
                       <a:avLst/>
@@ -4268,57 +4294,25 @@
           <w:sz w:val="40"/>
           <w:szCs w:val="40"/>
         </w:rPr>
-        <w:t xml:space="preserve">+This sets up a security filter that intercepts </w:t>
-      </w:r>
-      <w:r>
-        <w:rPr>
-          <w:b/>
-          <w:sz w:val="40"/>
-          <w:szCs w:val="40"/>
-        </w:rPr>
-        <w:t>POST</w:t>
-      </w:r>
-      <w:r>
-        <w:rPr>
-          <w:sz w:val="40"/>
-          <w:szCs w:val="40"/>
-        </w:rPr>
-        <w:t xml:space="preserve"> requests to </w:t>
-      </w:r>
-      <w:r>
-        <w:rPr>
-          <w:b/>
-          <w:sz w:val="40"/>
-          <w:szCs w:val="40"/>
-        </w:rPr>
-        <w:t>/logout</w:t>
-      </w:r>
-      <w:r>
-        <w:rPr>
-          <w:sz w:val="40"/>
-          <w:szCs w:val="40"/>
-        </w:rPr>
-        <w:t>. You can add a logout form and button the views in app:</w:t>
-      </w:r>
-    </w:p>
-    <w:p>
-      <w:pPr>
-        <w:rPr>
-          <w:sz w:val="40"/>
-          <w:szCs w:val="40"/>
-        </w:rPr>
-      </w:pPr>
-      <w:r>
-        <w:rPr>
-          <w:sz w:val="40"/>
-          <w:szCs w:val="40"/>
-        </w:rPr>
-        <w:lastRenderedPageBreak/>
+        <w:t>-Enable a user to log out:</w:t>
+      </w:r>
+      <w:r>
+        <w:rPr>
+          <w:noProof/>
+        </w:rPr>
+        <w:t xml:space="preserve"> </w:t>
+      </w:r>
+      <w:r>
+        <w:rPr>
+          <w:noProof/>
+          <w:sz w:val="40"/>
+          <w:szCs w:val="40"/>
+        </w:rPr>
         <w:drawing>
-          <wp:inline distT="0" distB="0" distL="0" distR="0" wp14:anchorId="67C2137F" wp14:editId="3E890A8F">
-            <wp:extent cx="3642676" cy="525826"/>
-            <wp:effectExtent l="0" t="0" r="0" b="7620"/>
-            <wp:docPr id="42" name="Picture 42"/>
+          <wp:inline distT="0" distB="0" distL="0" distR="0" wp14:anchorId="3DBCCB3D" wp14:editId="073A0AC5">
+            <wp:extent cx="899238" cy="327688"/>
+            <wp:effectExtent l="0" t="0" r="0" b="0"/>
+            <wp:docPr id="41" name="Picture 41"/>
             <wp:cNvGraphicFramePr>
               <a:graphicFrameLocks xmlns:a="http://schemas.openxmlformats.org/drawingml/2006/main" noChangeAspect="1"/>
             </wp:cNvGraphicFramePr>
@@ -4338,7 +4332,7 @@
                   <pic:spPr>
                     <a:xfrm>
                       <a:off x="0" y="0"/>
-                      <a:ext cx="3642676" cy="525826"/>
+                      <a:ext cx="899238" cy="327688"/>
                     </a:xfrm>
                     <a:prstGeom prst="rect">
                       <a:avLst/>
@@ -4363,26 +4357,58 @@
           <w:sz w:val="40"/>
           <w:szCs w:val="40"/>
         </w:rPr>
-        <w:t>+When user clicks button, the session will be cleared + log out. By default, they will be redirected to login page. You can go to different page:</w:t>
-      </w:r>
-    </w:p>
-    <w:p>
-      <w:pPr>
-        <w:rPr>
-          <w:sz w:val="40"/>
-          <w:szCs w:val="40"/>
-        </w:rPr>
-      </w:pPr>
-      <w:r>
-        <w:rPr>
-          <w:sz w:val="40"/>
-          <w:szCs w:val="40"/>
-        </w:rPr>
+        <w:t xml:space="preserve">+This sets up a security filter that intercepts </w:t>
+      </w:r>
+      <w:r>
+        <w:rPr>
+          <w:b/>
+          <w:sz w:val="40"/>
+          <w:szCs w:val="40"/>
+        </w:rPr>
+        <w:t>POST</w:t>
+      </w:r>
+      <w:r>
+        <w:rPr>
+          <w:sz w:val="40"/>
+          <w:szCs w:val="40"/>
+        </w:rPr>
+        <w:t xml:space="preserve"> requests to </w:t>
+      </w:r>
+      <w:r>
+        <w:rPr>
+          <w:b/>
+          <w:sz w:val="40"/>
+          <w:szCs w:val="40"/>
+        </w:rPr>
+        <w:t>/logout</w:t>
+      </w:r>
+      <w:r>
+        <w:rPr>
+          <w:sz w:val="40"/>
+          <w:szCs w:val="40"/>
+        </w:rPr>
+        <w:t>. You can add a logout form and button the views in app:</w:t>
+      </w:r>
+    </w:p>
+    <w:p>
+      <w:pPr>
+        <w:rPr>
+          <w:sz w:val="40"/>
+          <w:szCs w:val="40"/>
+        </w:rPr>
+      </w:pPr>
+      <w:r>
+        <w:rPr>
+          <w:noProof/>
+          <w:sz w:val="40"/>
+          <w:szCs w:val="40"/>
+        </w:rPr>
+        <w:lastRenderedPageBreak/>
         <w:drawing>
-          <wp:inline distT="0" distB="0" distL="0" distR="0" wp14:anchorId="621297A4" wp14:editId="6AEB2C0A">
-            <wp:extent cx="2179509" cy="518205"/>
-            <wp:effectExtent l="0" t="0" r="0" b="0"/>
-            <wp:docPr id="43" name="Picture 43"/>
+          <wp:inline distT="0" distB="0" distL="0" distR="0" wp14:anchorId="67C2137F" wp14:editId="3E890A8F">
+            <wp:extent cx="3642676" cy="525826"/>
+            <wp:effectExtent l="0" t="0" r="0" b="7620"/>
+            <wp:docPr id="42" name="Picture 42"/>
             <wp:cNvGraphicFramePr>
               <a:graphicFrameLocks xmlns:a="http://schemas.openxmlformats.org/drawingml/2006/main" noChangeAspect="1"/>
             </wp:cNvGraphicFramePr>
@@ -4402,7 +4428,7 @@
                   <pic:spPr>
                     <a:xfrm>
                       <a:off x="0" y="0"/>
-                      <a:ext cx="2179509" cy="518205"/>
+                      <a:ext cx="3642676" cy="525826"/>
                     </a:xfrm>
                     <a:prstGeom prst="rect">
                       <a:avLst/>
@@ -4417,91 +4443,37 @@
     </w:p>
     <w:p>
       <w:pPr>
-        <w:pStyle w:val="Heading2"/>
-        <w:rPr>
-          <w:color w:val="FF0000"/>
-          <w:sz w:val="40"/>
-          <w:szCs w:val="40"/>
-        </w:rPr>
-      </w:pPr>
-      <w:r>
-        <w:rPr>
-          <w:color w:val="FF0000"/>
-          <w:sz w:val="40"/>
-          <w:szCs w:val="40"/>
-        </w:rPr>
-        <w:t>5.3.4 Preventing cross-site request forgery</w:t>
-      </w:r>
-    </w:p>
-    <w:p>
-      <w:pPr>
-        <w:rPr>
-          <w:sz w:val="40"/>
-          <w:szCs w:val="40"/>
-        </w:rPr>
-      </w:pPr>
-      <w:r>
-        <w:rPr>
-          <w:sz w:val="40"/>
-          <w:szCs w:val="40"/>
-        </w:rPr>
-        <w:t xml:space="preserve">-Cross-site request forgery (CSRF) is a common security attack. </w:t>
-      </w:r>
-      <w:r>
-        <w:rPr>
-          <w:sz w:val="40"/>
-          <w:szCs w:val="40"/>
-        </w:rPr>
-        <w:t>It subjects a user to code on a web page that automatically submits a form to another app on behalf of user who is the victim of the attack.</w:t>
-      </w:r>
-    </w:p>
-    <w:p>
-      <w:pPr>
-        <w:rPr>
-          <w:sz w:val="40"/>
-          <w:szCs w:val="40"/>
-        </w:rPr>
-      </w:pPr>
-      <w:r>
-        <w:rPr>
-          <w:sz w:val="40"/>
-          <w:szCs w:val="40"/>
-        </w:rPr>
-        <w:t>-To protect, app can generate a CSRF token upon displaying a form, place that token in a hidden field, and then stow it for later use on the server. When the form is submitted, the token is sent back to server along with the rest of form data. The request is intercepted by sever and compared with token that was originally generated. If matched, request is proceed.</w:t>
-      </w:r>
-    </w:p>
-    <w:p>
-      <w:pPr>
-        <w:rPr>
-          <w:sz w:val="40"/>
-          <w:szCs w:val="40"/>
-        </w:rPr>
-      </w:pPr>
-      <w:r>
-        <w:rPr>
-          <w:sz w:val="40"/>
-          <w:szCs w:val="40"/>
-        </w:rPr>
-        <w:t>-SS has built-in CSRF protection, it’s enabled by default. Add this hidden field in form:</w:t>
-      </w:r>
-    </w:p>
-    <w:p>
-      <w:pPr>
-        <w:rPr>
-          <w:sz w:val="40"/>
-          <w:szCs w:val="40"/>
-        </w:rPr>
-      </w:pPr>
-      <w:r>
-        <w:rPr>
+        <w:rPr>
+          <w:sz w:val="40"/>
+          <w:szCs w:val="40"/>
+        </w:rPr>
+      </w:pPr>
+      <w:r>
+        <w:rPr>
+          <w:sz w:val="40"/>
+          <w:szCs w:val="40"/>
+        </w:rPr>
+        <w:t>+When user clicks button, the session will be cleared + log out. By default, they will be redirected to login page. You can go to different page:</w:t>
+      </w:r>
+    </w:p>
+    <w:p>
+      <w:pPr>
+        <w:rPr>
+          <w:sz w:val="40"/>
+          <w:szCs w:val="40"/>
+        </w:rPr>
+      </w:pPr>
+      <w:r>
+        <w:rPr>
+          <w:noProof/>
           <w:sz w:val="40"/>
           <w:szCs w:val="40"/>
         </w:rPr>
         <w:drawing>
-          <wp:inline distT="0" distB="0" distL="0" distR="0" wp14:anchorId="5B73B720" wp14:editId="1E8C3336">
-            <wp:extent cx="5128704" cy="144793"/>
-            <wp:effectExtent l="0" t="0" r="0" b="7620"/>
-            <wp:docPr id="44" name="Picture 44"/>
+          <wp:inline distT="0" distB="0" distL="0" distR="0" wp14:anchorId="621297A4" wp14:editId="6AEB2C0A">
+            <wp:extent cx="2179509" cy="518205"/>
+            <wp:effectExtent l="0" t="0" r="0" b="0"/>
+            <wp:docPr id="43" name="Picture 43"/>
             <wp:cNvGraphicFramePr>
               <a:graphicFrameLocks xmlns:a="http://schemas.openxmlformats.org/drawingml/2006/main" noChangeAspect="1"/>
             </wp:cNvGraphicFramePr>
@@ -4521,7 +4493,7 @@
                   <pic:spPr>
                     <a:xfrm>
                       <a:off x="0" y="0"/>
-                      <a:ext cx="5128704" cy="144793"/>
+                      <a:ext cx="2179509" cy="518205"/>
                     </a:xfrm>
                     <a:prstGeom prst="rect">
                       <a:avLst/>
@@ -4536,35 +4508,92 @@
     </w:p>
     <w:p>
       <w:pPr>
-        <w:rPr>
-          <w:sz w:val="40"/>
-          <w:szCs w:val="40"/>
-        </w:rPr>
-      </w:pPr>
-      <w:r>
-        <w:rPr>
-          <w:sz w:val="40"/>
-          <w:szCs w:val="40"/>
-        </w:rPr>
-        <w:lastRenderedPageBreak/>
-        <w:t>-Disable CSRF protection:</w:t>
-      </w:r>
+        <w:pStyle w:val="Heading2"/>
+        <w:rPr>
+          <w:color w:val="FF0000"/>
+          <w:sz w:val="40"/>
+          <w:szCs w:val="40"/>
+        </w:rPr>
+      </w:pPr>
+      <w:r>
+        <w:rPr>
+          <w:color w:val="FF0000"/>
+          <w:sz w:val="40"/>
+          <w:szCs w:val="40"/>
+        </w:rPr>
+        <w:t>5.3.4 Preventing cross-site request forgery</w:t>
+      </w:r>
+    </w:p>
+    <w:p>
+      <w:pPr>
+        <w:rPr>
+          <w:sz w:val="40"/>
+          <w:szCs w:val="40"/>
+        </w:rPr>
+      </w:pPr>
+      <w:r>
+        <w:rPr>
+          <w:sz w:val="40"/>
+          <w:szCs w:val="40"/>
+        </w:rPr>
+        <w:t xml:space="preserve">-Cross-site request forgery (CSRF) is a common security attack. </w:t>
+      </w:r>
+      <w:r>
+        <w:rPr>
+          <w:sz w:val="40"/>
+          <w:szCs w:val="40"/>
+        </w:rPr>
+        <w:t>It subjects a user to code on a web page that automatically submits a form to another app on behalf of user who is the victim of the attack.</w:t>
+      </w:r>
+    </w:p>
+    <w:p>
+      <w:pPr>
+        <w:rPr>
+          <w:sz w:val="40"/>
+          <w:szCs w:val="40"/>
+        </w:rPr>
+      </w:pPr>
+      <w:r>
+        <w:rPr>
+          <w:sz w:val="40"/>
+          <w:szCs w:val="40"/>
+        </w:rPr>
+        <w:t>-To protect, app can generate a CSRF token upon displaying a form, place that token in a hidden field, and then stow it for later use on the server. When the form is submitted, the token is sent back to server along with the rest of form data. The request is intercepted by sever and compared with token that was originally generated. If matched, request is proceed.</w:t>
+      </w:r>
+    </w:p>
+    <w:p>
+      <w:pPr>
+        <w:rPr>
+          <w:sz w:val="40"/>
+          <w:szCs w:val="40"/>
+        </w:rPr>
+      </w:pPr>
+      <w:r>
+        <w:rPr>
+          <w:sz w:val="40"/>
+          <w:szCs w:val="40"/>
+        </w:rPr>
+        <w:t>-SS has built-in CSRF protection, it’s enabled by default. Add this hidden field in form:</w:t>
+      </w:r>
+    </w:p>
+    <w:p>
+      <w:pPr>
+        <w:rPr>
+          <w:sz w:val="40"/>
+          <w:szCs w:val="40"/>
+        </w:rPr>
+      </w:pPr>
       <w:r>
         <w:rPr>
           <w:noProof/>
-        </w:rPr>
-        <w:t xml:space="preserve"> </w:t>
-      </w:r>
-      <w:r>
-        <w:rPr>
           <w:sz w:val="40"/>
           <w:szCs w:val="40"/>
         </w:rPr>
         <w:drawing>
-          <wp:inline distT="0" distB="0" distL="0" distR="0" wp14:anchorId="3037BA96" wp14:editId="7AA845FD">
-            <wp:extent cx="1143099" cy="533446"/>
-            <wp:effectExtent l="0" t="0" r="0" b="0"/>
-            <wp:docPr id="45" name="Picture 45"/>
+          <wp:inline distT="0" distB="0" distL="0" distR="0" wp14:anchorId="5B73B720" wp14:editId="1E8C3336">
+            <wp:extent cx="5128704" cy="144793"/>
+            <wp:effectExtent l="0" t="0" r="0" b="7620"/>
+            <wp:docPr id="44" name="Picture 44"/>
             <wp:cNvGraphicFramePr>
               <a:graphicFrameLocks xmlns:a="http://schemas.openxmlformats.org/drawingml/2006/main" noChangeAspect="1"/>
             </wp:cNvGraphicFramePr>
@@ -4584,7 +4613,7 @@
                   <pic:spPr>
                     <a:xfrm>
                       <a:off x="0" y="0"/>
-                      <a:ext cx="1143099" cy="533446"/>
+                      <a:ext cx="5128704" cy="144793"/>
                     </a:xfrm>
                     <a:prstGeom prst="rect">
                       <a:avLst/>
@@ -4599,52 +4628,36 @@
     </w:p>
     <w:p>
       <w:pPr>
-        <w:pStyle w:val="Heading1"/>
-        <w:rPr>
-          <w:sz w:val="40"/>
-          <w:szCs w:val="40"/>
-        </w:rPr>
-      </w:pPr>
-      <w:r>
-        <w:rPr>
-          <w:sz w:val="40"/>
-          <w:szCs w:val="40"/>
-        </w:rPr>
-        <w:t>5.4 Applying method-level security</w:t>
-      </w:r>
-    </w:p>
-    <w:p>
-      <w:pPr>
-        <w:rPr>
-          <w:sz w:val="40"/>
-          <w:szCs w:val="40"/>
-        </w:rPr>
-      </w:pPr>
-      <w:r>
-        <w:rPr>
-          <w:sz w:val="40"/>
-          <w:szCs w:val="40"/>
-        </w:rPr>
-        <w:t>-Sometime it’s better to verify that user is authenticated and has been granted adequate authority at the point where the secured action will be performed.</w:t>
-      </w:r>
-    </w:p>
-    <w:p>
-      <w:pPr>
-        <w:rPr>
-          <w:sz w:val="40"/>
-          <w:szCs w:val="40"/>
-        </w:rPr>
-      </w:pPr>
-      <w:r>
-        <w:rPr>
+        <w:rPr>
+          <w:sz w:val="40"/>
+          <w:szCs w:val="40"/>
+        </w:rPr>
+      </w:pPr>
+      <w:r>
+        <w:rPr>
+          <w:sz w:val="40"/>
+          <w:szCs w:val="40"/>
+        </w:rPr>
+        <w:lastRenderedPageBreak/>
+        <w:t>-Disable CSRF protection:</w:t>
+      </w:r>
+      <w:r>
+        <w:rPr>
+          <w:noProof/>
+        </w:rPr>
+        <w:t xml:space="preserve"> </w:t>
+      </w:r>
+      <w:r>
+        <w:rPr>
+          <w:noProof/>
           <w:sz w:val="40"/>
           <w:szCs w:val="40"/>
         </w:rPr>
         <w:drawing>
-          <wp:inline distT="0" distB="0" distL="0" distR="0" wp14:anchorId="5CDFFDFE" wp14:editId="1793F57A">
-            <wp:extent cx="2667231" cy="518205"/>
+          <wp:inline distT="0" distB="0" distL="0" distR="0" wp14:anchorId="3037BA96" wp14:editId="7AA845FD">
+            <wp:extent cx="1143099" cy="533446"/>
             <wp:effectExtent l="0" t="0" r="0" b="0"/>
-            <wp:docPr id="46" name="Picture 46"/>
+            <wp:docPr id="45" name="Picture 45"/>
             <wp:cNvGraphicFramePr>
               <a:graphicFrameLocks xmlns:a="http://schemas.openxmlformats.org/drawingml/2006/main" noChangeAspect="1"/>
             </wp:cNvGraphicFramePr>
@@ -4664,7 +4677,7 @@
                   <pic:spPr>
                     <a:xfrm>
                       <a:off x="0" y="0"/>
-                      <a:ext cx="2667231" cy="518205"/>
+                      <a:ext cx="1143099" cy="533446"/>
                     </a:xfrm>
                     <a:prstGeom prst="rect">
                       <a:avLst/>
@@ -4679,21 +4692,53 @@
     </w:p>
     <w:p>
       <w:pPr>
-        <w:rPr>
-          <w:sz w:val="40"/>
-          <w:szCs w:val="40"/>
-        </w:rPr>
-      </w:pPr>
-      <w:r>
-        <w:rPr>
+        <w:pStyle w:val="Heading1"/>
+        <w:rPr>
+          <w:sz w:val="40"/>
+          <w:szCs w:val="40"/>
+        </w:rPr>
+      </w:pPr>
+      <w:r>
+        <w:rPr>
+          <w:sz w:val="40"/>
+          <w:szCs w:val="40"/>
+        </w:rPr>
+        <w:t>5.4 Applying method-level security</w:t>
+      </w:r>
+    </w:p>
+    <w:p>
+      <w:pPr>
+        <w:rPr>
+          <w:sz w:val="40"/>
+          <w:szCs w:val="40"/>
+        </w:rPr>
+      </w:pPr>
+      <w:r>
+        <w:rPr>
+          <w:sz w:val="40"/>
+          <w:szCs w:val="40"/>
+        </w:rPr>
+        <w:t>-Sometime it’s better to verify that user is authenticated and has been granted adequate authority at the point where the secured action will be performed.</w:t>
+      </w:r>
+    </w:p>
+    <w:p>
+      <w:pPr>
+        <w:rPr>
+          <w:sz w:val="40"/>
+          <w:szCs w:val="40"/>
+        </w:rPr>
+      </w:pPr>
+      <w:r>
+        <w:rPr>
+          <w:noProof/>
           <w:sz w:val="40"/>
           <w:szCs w:val="40"/>
         </w:rPr>
         <w:drawing>
-          <wp:inline distT="0" distB="0" distL="0" distR="0" wp14:anchorId="2D300732" wp14:editId="044FC6E7">
-            <wp:extent cx="4945809" cy="3017782"/>
-            <wp:effectExtent l="0" t="0" r="7620" b="0"/>
-            <wp:docPr id="47" name="Picture 47"/>
+          <wp:inline distT="0" distB="0" distL="0" distR="0" wp14:anchorId="5CDFFDFE" wp14:editId="1793F57A">
+            <wp:extent cx="2667231" cy="518205"/>
+            <wp:effectExtent l="0" t="0" r="0" b="0"/>
+            <wp:docPr id="46" name="Picture 46"/>
             <wp:cNvGraphicFramePr>
               <a:graphicFrameLocks xmlns:a="http://schemas.openxmlformats.org/drawingml/2006/main" noChangeAspect="1"/>
             </wp:cNvGraphicFramePr>
@@ -4713,7 +4758,7 @@
                   <pic:spPr>
                     <a:xfrm>
                       <a:off x="0" y="0"/>
-                      <a:ext cx="4945809" cy="3017782"/>
+                      <a:ext cx="2667231" cy="518205"/>
                     </a:xfrm>
                     <a:prstGeom prst="rect">
                       <a:avLst/>
@@ -4735,14 +4780,15 @@
       </w:pPr>
       <w:r>
         <w:rPr>
+          <w:noProof/>
           <w:sz w:val="40"/>
           <w:szCs w:val="40"/>
         </w:rPr>
         <w:drawing>
-          <wp:inline distT="0" distB="0" distL="0" distR="0" wp14:anchorId="3B4AD464" wp14:editId="0C73B9A1">
-            <wp:extent cx="3680779" cy="914479"/>
-            <wp:effectExtent l="0" t="0" r="0" b="0"/>
-            <wp:docPr id="48" name="Picture 48"/>
+          <wp:inline distT="0" distB="0" distL="0" distR="0" wp14:anchorId="2D300732" wp14:editId="044FC6E7">
+            <wp:extent cx="4945809" cy="3017782"/>
+            <wp:effectExtent l="0" t="0" r="7620" b="0"/>
+            <wp:docPr id="47" name="Picture 47"/>
             <wp:cNvGraphicFramePr>
               <a:graphicFrameLocks xmlns:a="http://schemas.openxmlformats.org/drawingml/2006/main" noChangeAspect="1"/>
             </wp:cNvGraphicFramePr>
@@ -4762,7 +4808,7 @@
                   <pic:spPr>
                     <a:xfrm>
                       <a:off x="0" y="0"/>
-                      <a:ext cx="3680779" cy="914479"/>
+                      <a:ext cx="4945809" cy="3017782"/>
                     </a:xfrm>
                     <a:prstGeom prst="rect">
                       <a:avLst/>
@@ -4784,29 +4830,15 @@
       </w:pPr>
       <w:r>
         <w:rPr>
-          <w:sz w:val="40"/>
-          <w:szCs w:val="40"/>
-        </w:rPr>
-        <w:t>-Apply security on method:</w:t>
-      </w:r>
-    </w:p>
-    <w:p>
-      <w:pPr>
-        <w:rPr>
-          <w:sz w:val="40"/>
-          <w:szCs w:val="40"/>
-        </w:rPr>
-      </w:pPr>
-      <w:r>
-        <w:rPr>
+          <w:noProof/>
           <w:sz w:val="40"/>
           <w:szCs w:val="40"/>
         </w:rPr>
         <w:drawing>
-          <wp:inline distT="0" distB="0" distL="0" distR="0" wp14:anchorId="0FF6ED5E" wp14:editId="1815D436">
-            <wp:extent cx="2766300" cy="670618"/>
+          <wp:inline distT="0" distB="0" distL="0" distR="0" wp14:anchorId="3B4AD464" wp14:editId="0C73B9A1">
+            <wp:extent cx="3680779" cy="914479"/>
             <wp:effectExtent l="0" t="0" r="0" b="0"/>
-            <wp:docPr id="49" name="Picture 49"/>
+            <wp:docPr id="48" name="Picture 48"/>
             <wp:cNvGraphicFramePr>
               <a:graphicFrameLocks xmlns:a="http://schemas.openxmlformats.org/drawingml/2006/main" noChangeAspect="1"/>
             </wp:cNvGraphicFramePr>
@@ -4826,7 +4858,7 @@
                   <pic:spPr>
                     <a:xfrm>
                       <a:off x="0" y="0"/>
-                      <a:ext cx="2766300" cy="670618"/>
+                      <a:ext cx="3680779" cy="914479"/>
                     </a:xfrm>
                     <a:prstGeom prst="rect">
                       <a:avLst/>
@@ -4851,27 +4883,27 @@
           <w:sz w:val="40"/>
           <w:szCs w:val="40"/>
         </w:rPr>
-        <w:lastRenderedPageBreak/>
-        <w:t>-You need to enable global method security</w:t>
-      </w:r>
-    </w:p>
-    <w:p>
-      <w:pPr>
-        <w:rPr>
-          <w:sz w:val="40"/>
-          <w:szCs w:val="40"/>
-        </w:rPr>
-      </w:pPr>
-      <w:r>
-        <w:rPr>
+        <w:t>-Apply security on method:</w:t>
+      </w:r>
+    </w:p>
+    <w:p>
+      <w:pPr>
+        <w:rPr>
+          <w:sz w:val="40"/>
+          <w:szCs w:val="40"/>
+        </w:rPr>
+      </w:pPr>
+      <w:r>
+        <w:rPr>
+          <w:noProof/>
           <w:sz w:val="40"/>
           <w:szCs w:val="40"/>
         </w:rPr>
         <w:drawing>
-          <wp:inline distT="0" distB="0" distL="0" distR="0" wp14:anchorId="12FACE69" wp14:editId="6EF20212">
-            <wp:extent cx="5570703" cy="883997"/>
+          <wp:inline distT="0" distB="0" distL="0" distR="0" wp14:anchorId="0FF6ED5E" wp14:editId="1815D436">
+            <wp:extent cx="2766300" cy="670618"/>
             <wp:effectExtent l="0" t="0" r="0" b="0"/>
-            <wp:docPr id="50" name="Picture 50"/>
+            <wp:docPr id="49" name="Picture 49"/>
             <wp:cNvGraphicFramePr>
               <a:graphicFrameLocks xmlns:a="http://schemas.openxmlformats.org/drawingml/2006/main" noChangeAspect="1"/>
             </wp:cNvGraphicFramePr>
@@ -4891,7 +4923,7 @@
                   <pic:spPr>
                     <a:xfrm>
                       <a:off x="0" y="0"/>
-                      <a:ext cx="5570703" cy="883997"/>
+                      <a:ext cx="2766300" cy="670618"/>
                     </a:xfrm>
                     <a:prstGeom prst="rect">
                       <a:avLst/>
@@ -4916,42 +4948,28 @@
           <w:sz w:val="40"/>
           <w:szCs w:val="40"/>
         </w:rPr>
-        <w:t>-@</w:t>
-      </w:r>
-      <w:proofErr w:type="spellStart"/>
-      <w:r>
-        <w:rPr>
-          <w:sz w:val="40"/>
-          <w:szCs w:val="40"/>
-        </w:rPr>
-        <w:t>PostAuthorize</w:t>
-      </w:r>
-      <w:proofErr w:type="spellEnd"/>
-      <w:r>
-        <w:rPr>
-          <w:sz w:val="40"/>
-          <w:szCs w:val="40"/>
-        </w:rPr>
-        <w:t>:</w:t>
-      </w:r>
-    </w:p>
-    <w:p>
-      <w:pPr>
-        <w:rPr>
-          <w:sz w:val="40"/>
-          <w:szCs w:val="40"/>
-        </w:rPr>
-      </w:pPr>
-      <w:r>
-        <w:rPr>
+        <w:lastRenderedPageBreak/>
+        <w:t>-You need to enable global method security</w:t>
+      </w:r>
+    </w:p>
+    <w:p>
+      <w:pPr>
+        <w:rPr>
+          <w:sz w:val="40"/>
+          <w:szCs w:val="40"/>
+        </w:rPr>
+      </w:pPr>
+      <w:r>
+        <w:rPr>
+          <w:noProof/>
           <w:sz w:val="40"/>
           <w:szCs w:val="40"/>
         </w:rPr>
         <w:drawing>
-          <wp:inline distT="0" distB="0" distL="0" distR="0" wp14:anchorId="37EB1184" wp14:editId="48E62E86">
-            <wp:extent cx="4762913" cy="906859"/>
-            <wp:effectExtent l="0" t="0" r="0" b="7620"/>
-            <wp:docPr id="51" name="Picture 51"/>
+          <wp:inline distT="0" distB="0" distL="0" distR="0" wp14:anchorId="12FACE69" wp14:editId="6EF20212">
+            <wp:extent cx="5570703" cy="883997"/>
+            <wp:effectExtent l="0" t="0" r="0" b="0"/>
+            <wp:docPr id="50" name="Picture 50"/>
             <wp:cNvGraphicFramePr>
               <a:graphicFrameLocks xmlns:a="http://schemas.openxmlformats.org/drawingml/2006/main" noChangeAspect="1"/>
             </wp:cNvGraphicFramePr>
@@ -4971,7 +4989,7 @@
                   <pic:spPr>
                     <a:xfrm>
                       <a:off x="0" y="0"/>
-                      <a:ext cx="4762913" cy="906859"/>
+                      <a:ext cx="5570703" cy="883997"/>
                     </a:xfrm>
                     <a:prstGeom prst="rect">
                       <a:avLst/>
@@ -4986,33 +5004,17 @@
     </w:p>
     <w:p>
       <w:pPr>
-        <w:pStyle w:val="Heading1"/>
-        <w:rPr>
-          <w:sz w:val="40"/>
-          <w:szCs w:val="40"/>
-        </w:rPr>
-      </w:pPr>
-      <w:r>
-        <w:rPr>
-          <w:sz w:val="40"/>
-          <w:szCs w:val="40"/>
-        </w:rPr>
-        <w:t>5.5 Knowing your user</w:t>
-      </w:r>
-    </w:p>
-    <w:p>
-      <w:pPr>
-        <w:rPr>
-          <w:sz w:val="40"/>
-          <w:szCs w:val="40"/>
-        </w:rPr>
-      </w:pPr>
-      <w:r>
-        <w:rPr>
-          <w:sz w:val="40"/>
-          <w:szCs w:val="40"/>
-        </w:rPr>
-        <w:t xml:space="preserve">-Add a connection between </w:t>
+        <w:rPr>
+          <w:sz w:val="40"/>
+          <w:szCs w:val="40"/>
+        </w:rPr>
+      </w:pPr>
+      <w:r>
+        <w:rPr>
+          <w:sz w:val="40"/>
+          <w:szCs w:val="40"/>
+        </w:rPr>
+        <w:t>-@</w:t>
       </w:r>
       <w:proofErr w:type="spellStart"/>
       <w:r>
@@ -5020,7 +5022,7 @@
           <w:sz w:val="40"/>
           <w:szCs w:val="40"/>
         </w:rPr>
-        <w:t>TacoOrder</w:t>
+        <w:t>PostAuthorize</w:t>
       </w:r>
       <w:proofErr w:type="spellEnd"/>
       <w:r>
@@ -5028,26 +5030,27 @@
           <w:sz w:val="40"/>
           <w:szCs w:val="40"/>
         </w:rPr>
-        <w:t xml:space="preserve"> entity and User entity:</w:t>
-      </w:r>
-    </w:p>
-    <w:p>
-      <w:pPr>
-        <w:rPr>
-          <w:sz w:val="40"/>
-          <w:szCs w:val="40"/>
-        </w:rPr>
-      </w:pPr>
-      <w:r>
-        <w:rPr>
+        <w:t>:</w:t>
+      </w:r>
+    </w:p>
+    <w:p>
+      <w:pPr>
+        <w:rPr>
+          <w:sz w:val="40"/>
+          <w:szCs w:val="40"/>
+        </w:rPr>
+      </w:pPr>
+      <w:r>
+        <w:rPr>
+          <w:noProof/>
           <w:sz w:val="40"/>
           <w:szCs w:val="40"/>
         </w:rPr>
         <w:drawing>
-          <wp:inline distT="0" distB="0" distL="0" distR="0" wp14:anchorId="49B57A91" wp14:editId="7D5E1123">
-            <wp:extent cx="4069433" cy="2270957"/>
-            <wp:effectExtent l="0" t="0" r="7620" b="0"/>
-            <wp:docPr id="52" name="Picture 52"/>
+          <wp:inline distT="0" distB="0" distL="0" distR="0" wp14:anchorId="37EB1184" wp14:editId="48E62E86">
+            <wp:extent cx="4762913" cy="906859"/>
+            <wp:effectExtent l="0" t="0" r="0" b="7620"/>
+            <wp:docPr id="51" name="Picture 51"/>
             <wp:cNvGraphicFramePr>
               <a:graphicFrameLocks xmlns:a="http://schemas.openxmlformats.org/drawingml/2006/main" noChangeAspect="1"/>
             </wp:cNvGraphicFramePr>
@@ -5067,7 +5070,7 @@
                   <pic:spPr>
                     <a:xfrm>
                       <a:off x="0" y="0"/>
-                      <a:ext cx="4069433" cy="2270957"/>
+                      <a:ext cx="4762913" cy="906859"/>
                     </a:xfrm>
                     <a:prstGeom prst="rect">
                       <a:avLst/>
@@ -5082,26 +5085,41 @@
     </w:p>
     <w:p>
       <w:pPr>
-        <w:rPr>
-          <w:sz w:val="40"/>
-          <w:szCs w:val="40"/>
-        </w:rPr>
-      </w:pPr>
-      <w:r>
-        <w:rPr>
-          <w:sz w:val="40"/>
-          <w:szCs w:val="40"/>
-        </w:rPr>
-        <w:t xml:space="preserve">-In </w:t>
+        <w:pStyle w:val="Heading1"/>
+        <w:rPr>
+          <w:sz w:val="40"/>
+          <w:szCs w:val="40"/>
+        </w:rPr>
+      </w:pPr>
+      <w:r>
+        <w:rPr>
+          <w:sz w:val="40"/>
+          <w:szCs w:val="40"/>
+        </w:rPr>
+        <w:t>5.5 Knowing your user</w:t>
+      </w:r>
+    </w:p>
+    <w:p>
+      <w:pPr>
+        <w:rPr>
+          <w:sz w:val="40"/>
+          <w:szCs w:val="40"/>
+        </w:rPr>
+      </w:pPr>
+      <w:r>
+        <w:rPr>
+          <w:sz w:val="40"/>
+          <w:szCs w:val="40"/>
+        </w:rPr>
+        <w:t xml:space="preserve">-Add a connection between </w:t>
       </w:r>
       <w:proofErr w:type="spellStart"/>
-      <w:proofErr w:type="gramStart"/>
-      <w:r>
-        <w:rPr>
-          <w:sz w:val="40"/>
-          <w:szCs w:val="40"/>
-        </w:rPr>
-        <w:t>processOrder</w:t>
+      <w:r>
+        <w:rPr>
+          <w:sz w:val="40"/>
+          <w:szCs w:val="40"/>
+        </w:rPr>
+        <w:t>TacoOrder</w:t>
       </w:r>
       <w:proofErr w:type="spellEnd"/>
       <w:r>
@@ -5109,35 +5127,27 @@
           <w:sz w:val="40"/>
           <w:szCs w:val="40"/>
         </w:rPr>
-        <w:t>(</w:t>
-      </w:r>
-      <w:proofErr w:type="gramEnd"/>
-      <w:r>
-        <w:rPr>
-          <w:sz w:val="40"/>
-          <w:szCs w:val="40"/>
-        </w:rPr>
-        <w:t>), we want to determine who the user is. The most common ways:</w:t>
-      </w:r>
-    </w:p>
-    <w:p>
-      <w:pPr>
-        <w:rPr>
-          <w:sz w:val="40"/>
-          <w:szCs w:val="40"/>
-        </w:rPr>
-      </w:pPr>
-      <w:r>
-        <w:rPr>
-          <w:sz w:val="40"/>
-          <w:szCs w:val="40"/>
-        </w:rPr>
-        <w:lastRenderedPageBreak/>
+        <w:t xml:space="preserve"> entity and User entity:</w:t>
+      </w:r>
+    </w:p>
+    <w:p>
+      <w:pPr>
+        <w:rPr>
+          <w:sz w:val="40"/>
+          <w:szCs w:val="40"/>
+        </w:rPr>
+      </w:pPr>
+      <w:r>
+        <w:rPr>
+          <w:noProof/>
+          <w:sz w:val="40"/>
+          <w:szCs w:val="40"/>
+        </w:rPr>
         <w:drawing>
-          <wp:inline distT="0" distB="0" distL="0" distR="0" wp14:anchorId="4C5BAC91" wp14:editId="71F5A39C">
-            <wp:extent cx="5943600" cy="1757680"/>
-            <wp:effectExtent l="0" t="0" r="0" b="0"/>
-            <wp:docPr id="53" name="Picture 53"/>
+          <wp:inline distT="0" distB="0" distL="0" distR="0" wp14:anchorId="49B57A91" wp14:editId="7D5E1123">
+            <wp:extent cx="4069433" cy="2270957"/>
+            <wp:effectExtent l="0" t="0" r="7620" b="0"/>
+            <wp:docPr id="52" name="Picture 52"/>
             <wp:cNvGraphicFramePr>
               <a:graphicFrameLocks xmlns:a="http://schemas.openxmlformats.org/drawingml/2006/main" noChangeAspect="1"/>
             </wp:cNvGraphicFramePr>
@@ -5157,7 +5167,7 @@
                   <pic:spPr>
                     <a:xfrm>
                       <a:off x="0" y="0"/>
-                      <a:ext cx="5943600" cy="1757680"/>
+                      <a:ext cx="4069433" cy="2270957"/>
                     </a:xfrm>
                     <a:prstGeom prst="rect">
                       <a:avLst/>
@@ -5182,26 +5192,53 @@
           <w:sz w:val="40"/>
           <w:szCs w:val="40"/>
         </w:rPr>
-        <w:t>-Use Principal:</w:t>
-      </w:r>
-    </w:p>
-    <w:p>
-      <w:pPr>
-        <w:rPr>
-          <w:sz w:val="40"/>
-          <w:szCs w:val="40"/>
-        </w:rPr>
-      </w:pPr>
-      <w:r>
-        <w:rPr>
-          <w:sz w:val="40"/>
-          <w:szCs w:val="40"/>
-        </w:rPr>
+        <w:t xml:space="preserve">-In </w:t>
+      </w:r>
+      <w:proofErr w:type="spellStart"/>
+      <w:proofErr w:type="gramStart"/>
+      <w:r>
+        <w:rPr>
+          <w:sz w:val="40"/>
+          <w:szCs w:val="40"/>
+        </w:rPr>
+        <w:t>processOrder</w:t>
+      </w:r>
+      <w:proofErr w:type="spellEnd"/>
+      <w:r>
+        <w:rPr>
+          <w:sz w:val="40"/>
+          <w:szCs w:val="40"/>
+        </w:rPr>
+        <w:t>(</w:t>
+      </w:r>
+      <w:proofErr w:type="gramEnd"/>
+      <w:r>
+        <w:rPr>
+          <w:sz w:val="40"/>
+          <w:szCs w:val="40"/>
+        </w:rPr>
+        <w:t>), we want to determine who the user is. The most common ways:</w:t>
+      </w:r>
+    </w:p>
+    <w:p>
+      <w:pPr>
+        <w:rPr>
+          <w:sz w:val="40"/>
+          <w:szCs w:val="40"/>
+        </w:rPr>
+      </w:pPr>
+      <w:r>
+        <w:rPr>
+          <w:noProof/>
+          <w:sz w:val="40"/>
+          <w:szCs w:val="40"/>
+        </w:rPr>
+        <w:lastRenderedPageBreak/>
         <w:drawing>
-          <wp:inline distT="0" distB="0" distL="0" distR="0" wp14:anchorId="12574552" wp14:editId="27D63C5E">
-            <wp:extent cx="5524979" cy="716342"/>
-            <wp:effectExtent l="0" t="0" r="0" b="7620"/>
-            <wp:docPr id="54" name="Picture 54"/>
+          <wp:inline distT="0" distB="0" distL="0" distR="0" wp14:anchorId="4C5BAC91" wp14:editId="71F5A39C">
+            <wp:extent cx="5943600" cy="1757680"/>
+            <wp:effectExtent l="0" t="0" r="0" b="0"/>
+            <wp:docPr id="53" name="Picture 53"/>
             <wp:cNvGraphicFramePr>
               <a:graphicFrameLocks xmlns:a="http://schemas.openxmlformats.org/drawingml/2006/main" noChangeAspect="1"/>
             </wp:cNvGraphicFramePr>
@@ -5221,7 +5258,7 @@
                   <pic:spPr>
                     <a:xfrm>
                       <a:off x="0" y="0"/>
-                      <a:ext cx="5524979" cy="716342"/>
+                      <a:ext cx="5943600" cy="1757680"/>
                     </a:xfrm>
                     <a:prstGeom prst="rect">
                       <a:avLst/>
@@ -5246,11 +5283,27 @@
           <w:sz w:val="40"/>
           <w:szCs w:val="40"/>
         </w:rPr>
+        <w:t>-Use Principal:</w:t>
+      </w:r>
+    </w:p>
+    <w:p>
+      <w:pPr>
+        <w:rPr>
+          <w:sz w:val="40"/>
+          <w:szCs w:val="40"/>
+        </w:rPr>
+      </w:pPr>
+      <w:r>
+        <w:rPr>
+          <w:noProof/>
+          <w:sz w:val="40"/>
+          <w:szCs w:val="40"/>
+        </w:rPr>
         <w:drawing>
-          <wp:inline distT="0" distB="0" distL="0" distR="0" wp14:anchorId="56DF9933" wp14:editId="6E1DBF4C">
-            <wp:extent cx="3741744" cy="1470787"/>
-            <wp:effectExtent l="0" t="0" r="0" b="0"/>
-            <wp:docPr id="55" name="Picture 55"/>
+          <wp:inline distT="0" distB="0" distL="0" distR="0" wp14:anchorId="12574552" wp14:editId="27D63C5E">
+            <wp:extent cx="5524979" cy="716342"/>
+            <wp:effectExtent l="0" t="0" r="0" b="7620"/>
+            <wp:docPr id="54" name="Picture 54"/>
             <wp:cNvGraphicFramePr>
               <a:graphicFrameLocks xmlns:a="http://schemas.openxmlformats.org/drawingml/2006/main" noChangeAspect="1"/>
             </wp:cNvGraphicFramePr>
@@ -5270,7 +5323,7 @@
                   <pic:spPr>
                     <a:xfrm>
                       <a:off x="0" y="0"/>
-                      <a:ext cx="3741744" cy="1470787"/>
+                      <a:ext cx="5524979" cy="716342"/>
                     </a:xfrm>
                     <a:prstGeom prst="rect">
                       <a:avLst/>
@@ -5292,29 +5345,15 @@
       </w:pPr>
       <w:r>
         <w:rPr>
-          <w:sz w:val="40"/>
-          <w:szCs w:val="40"/>
-        </w:rPr>
-        <w:t>-Use Authentication:</w:t>
-      </w:r>
-    </w:p>
-    <w:p>
-      <w:pPr>
-        <w:rPr>
-          <w:sz w:val="40"/>
-          <w:szCs w:val="40"/>
-        </w:rPr>
-      </w:pPr>
-      <w:r>
-        <w:rPr>
+          <w:noProof/>
           <w:sz w:val="40"/>
           <w:szCs w:val="40"/>
         </w:rPr>
         <w:drawing>
-          <wp:inline distT="0" distB="0" distL="0" distR="0" wp14:anchorId="4161B1B1" wp14:editId="554EB7B9">
-            <wp:extent cx="5471634" cy="2293819"/>
+          <wp:inline distT="0" distB="0" distL="0" distR="0" wp14:anchorId="56DF9933" wp14:editId="6E1DBF4C">
+            <wp:extent cx="3741744" cy="1470787"/>
             <wp:effectExtent l="0" t="0" r="0" b="0"/>
-            <wp:docPr id="56" name="Picture 56"/>
+            <wp:docPr id="55" name="Picture 55"/>
             <wp:cNvGraphicFramePr>
               <a:graphicFrameLocks xmlns:a="http://schemas.openxmlformats.org/drawingml/2006/main" noChangeAspect="1"/>
             </wp:cNvGraphicFramePr>
@@ -5334,7 +5373,7 @@
                   <pic:spPr>
                     <a:xfrm>
                       <a:off x="0" y="0"/>
-                      <a:ext cx="5471634" cy="2293819"/>
+                      <a:ext cx="3741744" cy="1470787"/>
                     </a:xfrm>
                     <a:prstGeom prst="rect">
                       <a:avLst/>
@@ -5359,43 +5398,27 @@
           <w:sz w:val="40"/>
           <w:szCs w:val="40"/>
         </w:rPr>
-        <w:lastRenderedPageBreak/>
-        <w:t>-The cleanest solution is accept a User object with @</w:t>
-      </w:r>
-      <w:proofErr w:type="spellStart"/>
-      <w:r>
-        <w:rPr>
-          <w:sz w:val="40"/>
-          <w:szCs w:val="40"/>
-        </w:rPr>
-        <w:t>AuthenticationPrincipal</w:t>
-      </w:r>
-      <w:proofErr w:type="spellEnd"/>
-      <w:r>
-        <w:rPr>
-          <w:sz w:val="40"/>
-          <w:szCs w:val="40"/>
-        </w:rPr>
-        <w:t>:</w:t>
-      </w:r>
-    </w:p>
-    <w:p>
-      <w:pPr>
-        <w:rPr>
-          <w:sz w:val="40"/>
-          <w:szCs w:val="40"/>
-        </w:rPr>
-      </w:pPr>
-      <w:r>
-        <w:rPr>
+        <w:t>-Use Authentication:</w:t>
+      </w:r>
+    </w:p>
+    <w:p>
+      <w:pPr>
+        <w:rPr>
+          <w:sz w:val="40"/>
+          <w:szCs w:val="40"/>
+        </w:rPr>
+      </w:pPr>
+      <w:r>
+        <w:rPr>
+          <w:noProof/>
           <w:sz w:val="40"/>
           <w:szCs w:val="40"/>
         </w:rPr>
         <w:drawing>
-          <wp:inline distT="0" distB="0" distL="0" distR="0" wp14:anchorId="38267544" wp14:editId="3A669DD7">
-            <wp:extent cx="5502117" cy="2827265"/>
-            <wp:effectExtent l="0" t="0" r="3810" b="0"/>
-            <wp:docPr id="57" name="Picture 57"/>
+          <wp:inline distT="0" distB="0" distL="0" distR="0" wp14:anchorId="4161B1B1" wp14:editId="554EB7B9">
+            <wp:extent cx="5471634" cy="2293819"/>
+            <wp:effectExtent l="0" t="0" r="0" b="0"/>
+            <wp:docPr id="56" name="Picture 56"/>
             <wp:cNvGraphicFramePr>
               <a:graphicFrameLocks xmlns:a="http://schemas.openxmlformats.org/drawingml/2006/main" noChangeAspect="1"/>
             </wp:cNvGraphicFramePr>
@@ -5415,7 +5438,7 @@
                   <pic:spPr>
                     <a:xfrm>
                       <a:off x="0" y="0"/>
-                      <a:ext cx="5502117" cy="2827265"/>
+                      <a:ext cx="5471634" cy="2293819"/>
                     </a:xfrm>
                     <a:prstGeom prst="rect">
                       <a:avLst/>
@@ -5440,17 +5463,18 @@
           <w:sz w:val="40"/>
           <w:szCs w:val="40"/>
         </w:rPr>
-        <w:t>-Another way with security-specific code</w:t>
-      </w:r>
-      <w:r>
-        <w:rPr>
-          <w:sz w:val="40"/>
-          <w:szCs w:val="40"/>
-        </w:rPr>
-        <w:t xml:space="preserve"> to identify who the user is</w:t>
-      </w:r>
-      <w:bookmarkStart w:id="0" w:name="_GoBack"/>
-      <w:bookmarkEnd w:id="0"/>
+        <w:lastRenderedPageBreak/>
+        <w:t>-The cleanest solution is accept a User object with @</w:t>
+      </w:r>
+      <w:proofErr w:type="spellStart"/>
+      <w:r>
+        <w:rPr>
+          <w:sz w:val="40"/>
+          <w:szCs w:val="40"/>
+        </w:rPr>
+        <w:t>AuthenticationPrincipal</w:t>
+      </w:r>
+      <w:proofErr w:type="spellEnd"/>
       <w:r>
         <w:rPr>
           <w:sz w:val="40"/>
@@ -5468,14 +5492,15 @@
       </w:pPr>
       <w:r>
         <w:rPr>
+          <w:noProof/>
           <w:sz w:val="40"/>
           <w:szCs w:val="40"/>
         </w:rPr>
         <w:drawing>
-          <wp:inline distT="0" distB="0" distL="0" distR="0" wp14:anchorId="017418AB" wp14:editId="11C31A80">
-            <wp:extent cx="4976291" cy="525826"/>
-            <wp:effectExtent l="0" t="0" r="0" b="7620"/>
-            <wp:docPr id="58" name="Picture 58"/>
+          <wp:inline distT="0" distB="0" distL="0" distR="0" wp14:anchorId="38267544" wp14:editId="3A669DD7">
+            <wp:extent cx="5502117" cy="2827265"/>
+            <wp:effectExtent l="0" t="0" r="3810" b="0"/>
+            <wp:docPr id="57" name="Picture 57"/>
             <wp:cNvGraphicFramePr>
               <a:graphicFrameLocks xmlns:a="http://schemas.openxmlformats.org/drawingml/2006/main" noChangeAspect="1"/>
             </wp:cNvGraphicFramePr>
@@ -5495,6 +5520,85 @@
                   <pic:spPr>
                     <a:xfrm>
                       <a:off x="0" y="0"/>
+                      <a:ext cx="5502117" cy="2827265"/>
+                    </a:xfrm>
+                    <a:prstGeom prst="rect">
+                      <a:avLst/>
+                    </a:prstGeom>
+                  </pic:spPr>
+                </pic:pic>
+              </a:graphicData>
+            </a:graphic>
+          </wp:inline>
+        </w:drawing>
+      </w:r>
+    </w:p>
+    <w:p>
+      <w:pPr>
+        <w:rPr>
+          <w:sz w:val="40"/>
+          <w:szCs w:val="40"/>
+        </w:rPr>
+      </w:pPr>
+      <w:r>
+        <w:rPr>
+          <w:sz w:val="40"/>
+          <w:szCs w:val="40"/>
+        </w:rPr>
+        <w:t>-Another way with security-specific code</w:t>
+      </w:r>
+      <w:r>
+        <w:rPr>
+          <w:sz w:val="40"/>
+          <w:szCs w:val="40"/>
+        </w:rPr>
+        <w:t xml:space="preserve"> to identify who the user is</w:t>
+      </w:r>
+      <w:r>
+        <w:rPr>
+          <w:sz w:val="40"/>
+          <w:szCs w:val="40"/>
+        </w:rPr>
+        <w:t>:</w:t>
+      </w:r>
+    </w:p>
+    <w:p>
+      <w:pPr>
+        <w:rPr>
+          <w:sz w:val="40"/>
+          <w:szCs w:val="40"/>
+        </w:rPr>
+      </w:pPr>
+      <w:r>
+        <w:rPr>
+          <w:noProof/>
+          <w:sz w:val="40"/>
+          <w:szCs w:val="40"/>
+        </w:rPr>
+        <w:drawing>
+          <wp:inline distT="0" distB="0" distL="0" distR="0" wp14:anchorId="017418AB" wp14:editId="11C31A80">
+            <wp:extent cx="4976291" cy="525826"/>
+            <wp:effectExtent l="0" t="0" r="0" b="7620"/>
+            <wp:docPr id="58" name="Picture 58"/>
+            <wp:cNvGraphicFramePr>
+              <a:graphicFrameLocks xmlns:a="http://schemas.openxmlformats.org/drawingml/2006/main" noChangeAspect="1"/>
+            </wp:cNvGraphicFramePr>
+            <a:graphic xmlns:a="http://schemas.openxmlformats.org/drawingml/2006/main">
+              <a:graphicData uri="http://schemas.openxmlformats.org/drawingml/2006/picture">
+                <pic:pic xmlns:pic="http://schemas.openxmlformats.org/drawingml/2006/picture">
+                  <pic:nvPicPr>
+                    <pic:cNvPr id="1" name=""/>
+                    <pic:cNvPicPr/>
+                  </pic:nvPicPr>
+                  <pic:blipFill>
+                    <a:blip r:embed="rId64"/>
+                    <a:stretch>
+                      <a:fillRect/>
+                    </a:stretch>
+                  </pic:blipFill>
+                  <pic:spPr>
+                    <a:xfrm>
+                      <a:off x="0" y="0"/>
                       <a:ext cx="4976291" cy="525826"/>
                     </a:xfrm>
                     <a:prstGeom prst="rect">
@@ -5549,6 +5653,7 @@
       </w:pPr>
       <w:r>
         <w:rPr>
+          <w:noProof/>
           <w:sz w:val="40"/>
           <w:szCs w:val="40"/>
         </w:rPr>
@@ -5568,7 +5673,7 @@
                     <pic:cNvPicPr/>
                   </pic:nvPicPr>
                   <pic:blipFill>
-                    <a:blip r:embed="rId64"/>
+                    <a:blip r:embed="rId65"/>
                     <a:stretch>
                       <a:fillRect/>
                     </a:stretch>

</xml_diff>